<commit_message>
fix bug and template
</commit_message>
<xml_diff>
--- a/client/public/template/hoso/danhsachgiaybaoduthi.docx
+++ b/client/public/template/hoso/danhsachgiaybaoduthi.docx
@@ -1,6 +1,6 @@
 
 <file path=word/document.xml><?xml version="1.0" encoding="utf-8"?>
-<w:document xmlns:wpc="http://schemas.microsoft.com/office/word/2010/wordprocessingCanvas" xmlns:mc="http://schemas.openxmlformats.org/markup-compatibility/2006" xmlns:o="urn:schemas-microsoft-com:office:office" xmlns:r="http://schemas.openxmlformats.org/officeDocument/2006/relationships" xmlns:m="http://schemas.openxmlformats.org/officeDocument/2006/math" xmlns:v="urn:schemas-microsoft-com:vml" xmlns:wp14="http://schemas.microsoft.com/office/word/2010/wordprocessingDrawing" xmlns:wp="http://schemas.openxmlformats.org/drawingml/2006/wordprocessingDrawing" xmlns:w="http://schemas.openxmlformats.org/wordprocessingml/2006/main" xmlns:w14="http://schemas.microsoft.com/office/word/2010/wordml" xmlns:w10="urn:schemas-microsoft-com:office:word" xmlns:w15="http://schemas.microsoft.com/office/word/2012/wordml" xmlns:wpg="http://schemas.microsoft.com/office/word/2010/wordprocessingGroup" xmlns:wpi="http://schemas.microsoft.com/office/word/2010/wordprocessingInk" xmlns:wne="http://schemas.microsoft.com/office/word/2006/wordml" xmlns:wps="http://schemas.microsoft.com/office/word/2010/wordprocessingShape" xmlns:wpsCustomData="http://www.wps.cn/officeDocument/2013/wpsCustomData" mc:Ignorable="w14 w15 wp14">
+<w:document xmlns:wpc="http://schemas.microsoft.com/office/word/2010/wordprocessingCanvas" xmlns:mc="http://schemas.openxmlformats.org/markup-compatibility/2006" xmlns:o="urn:schemas-microsoft-com:office:office" xmlns:r="http://schemas.openxmlformats.org/officeDocument/2006/relationships" xmlns:m="http://schemas.openxmlformats.org/officeDocument/2006/math" xmlns:v="urn:schemas-microsoft-com:vml" xmlns:wp14="http://schemas.microsoft.com/office/word/2010/wordprocessingDrawing" xmlns:wp="http://schemas.openxmlformats.org/drawingml/2006/wordprocessingDrawing" xmlns:w10="urn:schemas-microsoft-com:office:word" xmlns:w="http://schemas.openxmlformats.org/wordprocessingml/2006/main" xmlns:w14="http://schemas.microsoft.com/office/word/2010/wordml" xmlns:w15="http://schemas.microsoft.com/office/word/2012/wordml" xmlns:wpg="http://schemas.microsoft.com/office/word/2010/wordprocessingGroup" xmlns:wpi="http://schemas.microsoft.com/office/word/2010/wordprocessingInk" xmlns:wne="http://schemas.microsoft.com/office/word/2006/wordml" xmlns:wps="http://schemas.microsoft.com/office/word/2010/wordprocessingShape" mc:Ignorable="w14 w15 wp14">
   <w:body>
     <w:p>
       <w:pPr>
@@ -18,47 +18,16 @@
     </w:p>
     <w:tbl>
       <w:tblPr>
-        <w:tblStyle w:val="6"/>
+        <w:tblStyle w:val="TableGrid"/>
         <w:tblW w:w="9674" w:type="dxa"/>
-        <w:tblInd w:w="0" w:type="dxa"/>
-        <w:tblBorders>
-          <w:top w:val="single" w:color="auto" w:sz="4" w:space="0"/>
-          <w:left w:val="single" w:color="auto" w:sz="4" w:space="0"/>
-          <w:bottom w:val="single" w:color="auto" w:sz="4" w:space="0"/>
-          <w:right w:val="single" w:color="auto" w:sz="4" w:space="0"/>
-          <w:insideH w:val="single" w:color="auto" w:sz="4" w:space="0"/>
-          <w:insideV w:val="single" w:color="auto" w:sz="4" w:space="0"/>
-        </w:tblBorders>
-        <w:tblLayout w:type="autofit"/>
-        <w:tblCellMar>
-          <w:top w:w="0" w:type="dxa"/>
-          <w:left w:w="108" w:type="dxa"/>
-          <w:bottom w:w="0" w:type="dxa"/>
-          <w:right w:w="108" w:type="dxa"/>
-        </w:tblCellMar>
+        <w:tblLook w:val="04A0" w:firstRow="1" w:lastRow="0" w:firstColumn="1" w:lastColumn="0" w:noHBand="0" w:noVBand="1"/>
       </w:tblPr>
       <w:tblGrid>
         <w:gridCol w:w="9674"/>
       </w:tblGrid>
       <w:tr>
-        <w:tblPrEx>
-          <w:tblBorders>
-            <w:top w:val="single" w:color="auto" w:sz="4" w:space="0"/>
-            <w:left w:val="single" w:color="auto" w:sz="4" w:space="0"/>
-            <w:bottom w:val="single" w:color="auto" w:sz="4" w:space="0"/>
-            <w:right w:val="single" w:color="auto" w:sz="4" w:space="0"/>
-            <w:insideH w:val="single" w:color="auto" w:sz="4" w:space="0"/>
-            <w:insideV w:val="single" w:color="auto" w:sz="4" w:space="0"/>
-          </w:tblBorders>
-          <w:tblCellMar>
-            <w:top w:w="0" w:type="dxa"/>
-            <w:left w:w="108" w:type="dxa"/>
-            <w:bottom w:w="0" w:type="dxa"/>
-            <w:right w:w="108" w:type="dxa"/>
-          </w:tblCellMar>
-        </w:tblPrEx>
         <w:trPr>
-          <w:trHeight w:val="6020" w:hRule="atLeast"/>
+          <w:trHeight w:val="6020"/>
         </w:trPr>
         <w:tc>
           <w:tcPr>
@@ -78,48 +47,205 @@
                 <w:sz w:val="26"/>
                 <w:szCs w:val="26"/>
               </w:rPr>
-              <w:t xml:space="preserve">HỌC </w:t>
-            </w:r>
-            <w:r>
-              <w:rPr>
-                <w:rFonts w:hint="default"/>
-                <w:sz w:val="26"/>
-                <w:szCs w:val="26"/>
-                <w:lang w:val="en-US"/>
-              </w:rPr>
-              <w:t xml:space="preserve">VIỆN </w:t>
-            </w:r>
-            <w:r>
-              <w:rPr>
-                <w:rFonts w:hint="default" w:ascii="Times New Roman" w:hAnsi="Times New Roman" w:cs="Times New Roman"/>
-                <w:bCs/>
-                <w:sz w:val="26"/>
-                <w:szCs w:val="26"/>
-                <w:lang w:val="en-US"/>
-              </w:rPr>
-              <w:t>KỸ THUẬT QUÂN S</w:t>
-            </w:r>
-            <w:r>
-              <w:rPr>
-                <w:rFonts w:hint="default" w:cs="Times New Roman"/>
-                <w:bCs/>
-                <w:sz w:val="26"/>
-                <w:szCs w:val="26"/>
-                <w:lang w:val="en-US"/>
-              </w:rPr>
-              <w:t xml:space="preserve">Ự   </w:t>
-            </w:r>
-            <w:bookmarkStart w:id="0" w:name="_GoBack"/>
-            <w:bookmarkEnd w:id="0"/>
-            <w:r>
-              <w:rPr>
-                <w:b/>
-                <w:bCs/>
-                <w:sz w:val="26"/>
-                <w:szCs w:val="26"/>
-                <w:lang w:val="vi-VN"/>
-              </w:rPr>
-              <w:t>CỘNG HÒA XÃ HỘI CHỦ NGHĨA VIỆT NAM</w:t>
+              <w:t>H</w:t>
+            </w:r>
+            <w:r>
+              <w:rPr>
+                <w:sz w:val="26"/>
+                <w:szCs w:val="26"/>
+              </w:rPr>
+              <w:t>Ọ</w:t>
+            </w:r>
+            <w:r>
+              <w:rPr>
+                <w:sz w:val="26"/>
+                <w:szCs w:val="26"/>
+              </w:rPr>
+              <w:t xml:space="preserve">C </w:t>
+            </w:r>
+            <w:r>
+              <w:rPr>
+                <w:sz w:val="26"/>
+                <w:szCs w:val="26"/>
+                <w:lang w:val="en-US"/>
+              </w:rPr>
+              <w:t>VI</w:t>
+            </w:r>
+            <w:r>
+              <w:rPr>
+                <w:sz w:val="26"/>
+                <w:szCs w:val="26"/>
+                <w:lang w:val="en-US"/>
+              </w:rPr>
+              <w:t>Ệ</w:t>
+            </w:r>
+            <w:r>
+              <w:rPr>
+                <w:sz w:val="26"/>
+                <w:szCs w:val="26"/>
+                <w:lang w:val="en-US"/>
+              </w:rPr>
+              <w:t xml:space="preserve">N </w:t>
+            </w:r>
+            <w:r>
+              <w:rPr>
+                <w:rFonts w:cs="Times New Roman"/>
+                <w:bCs/>
+                <w:sz w:val="26"/>
+                <w:szCs w:val="26"/>
+                <w:lang w:val="en-US"/>
+              </w:rPr>
+              <w:t>K</w:t>
+            </w:r>
+            <w:r>
+              <w:rPr>
+                <w:rFonts w:cs="Times New Roman"/>
+                <w:bCs/>
+                <w:sz w:val="26"/>
+                <w:szCs w:val="26"/>
+                <w:lang w:val="en-US"/>
+              </w:rPr>
+              <w:t>Ỹ</w:t>
+            </w:r>
+            <w:r>
+              <w:rPr>
+                <w:rFonts w:cs="Times New Roman"/>
+                <w:bCs/>
+                <w:sz w:val="26"/>
+                <w:szCs w:val="26"/>
+                <w:lang w:val="en-US"/>
+              </w:rPr>
+              <w:t xml:space="preserve"> THU</w:t>
+            </w:r>
+            <w:r>
+              <w:rPr>
+                <w:rFonts w:cs="Times New Roman"/>
+                <w:bCs/>
+                <w:sz w:val="26"/>
+                <w:szCs w:val="26"/>
+                <w:lang w:val="en-US"/>
+              </w:rPr>
+              <w:t>Ậ</w:t>
+            </w:r>
+            <w:r>
+              <w:rPr>
+                <w:rFonts w:cs="Times New Roman"/>
+                <w:bCs/>
+                <w:sz w:val="26"/>
+                <w:szCs w:val="26"/>
+                <w:lang w:val="en-US"/>
+              </w:rPr>
+              <w:t>T QUÂN S</w:t>
+            </w:r>
+            <w:r>
+              <w:rPr>
+                <w:rFonts w:cs="Times New Roman"/>
+                <w:bCs/>
+                <w:sz w:val="26"/>
+                <w:szCs w:val="26"/>
+                <w:lang w:val="en-US"/>
+              </w:rPr>
+              <w:t>Ự</w:t>
+            </w:r>
+            <w:r>
+              <w:rPr>
+                <w:rFonts w:cs="Times New Roman"/>
+                <w:bCs/>
+                <w:sz w:val="26"/>
+                <w:szCs w:val="26"/>
+                <w:lang w:val="en-US"/>
+              </w:rPr>
+              <w:t xml:space="preserve">   </w:t>
+            </w:r>
+            <w:r>
+              <w:rPr>
+                <w:b/>
+                <w:bCs/>
+                <w:sz w:val="26"/>
+                <w:szCs w:val="26"/>
+                <w:lang w:val="vi-VN"/>
+              </w:rPr>
+              <w:t>C</w:t>
+            </w:r>
+            <w:r>
+              <w:rPr>
+                <w:b/>
+                <w:bCs/>
+                <w:sz w:val="26"/>
+                <w:szCs w:val="26"/>
+                <w:lang w:val="vi-VN"/>
+              </w:rPr>
+              <w:t>Ộ</w:t>
+            </w:r>
+            <w:r>
+              <w:rPr>
+                <w:b/>
+                <w:bCs/>
+                <w:sz w:val="26"/>
+                <w:szCs w:val="26"/>
+                <w:lang w:val="vi-VN"/>
+              </w:rPr>
+              <w:t>NG HÒA XÃ H</w:t>
+            </w:r>
+            <w:r>
+              <w:rPr>
+                <w:b/>
+                <w:bCs/>
+                <w:sz w:val="26"/>
+                <w:szCs w:val="26"/>
+                <w:lang w:val="vi-VN"/>
+              </w:rPr>
+              <w:t>Ộ</w:t>
+            </w:r>
+            <w:r>
+              <w:rPr>
+                <w:b/>
+                <w:bCs/>
+                <w:sz w:val="26"/>
+                <w:szCs w:val="26"/>
+                <w:lang w:val="vi-VN"/>
+              </w:rPr>
+              <w:t>I CH</w:t>
+            </w:r>
+            <w:r>
+              <w:rPr>
+                <w:b/>
+                <w:bCs/>
+                <w:sz w:val="26"/>
+                <w:szCs w:val="26"/>
+                <w:lang w:val="vi-VN"/>
+              </w:rPr>
+              <w:t>Ủ</w:t>
+            </w:r>
+            <w:r>
+              <w:rPr>
+                <w:b/>
+                <w:bCs/>
+                <w:sz w:val="26"/>
+                <w:szCs w:val="26"/>
+                <w:lang w:val="vi-VN"/>
+              </w:rPr>
+              <w:t xml:space="preserve"> NGHĨA VI</w:t>
+            </w:r>
+            <w:r>
+              <w:rPr>
+                <w:b/>
+                <w:bCs/>
+                <w:sz w:val="26"/>
+                <w:szCs w:val="26"/>
+                <w:lang w:val="vi-VN"/>
+              </w:rPr>
+              <w:t>Ệ</w:t>
+            </w:r>
+            <w:r>
+              <w:rPr>
+                <w:b/>
+                <w:bCs/>
+                <w:sz w:val="26"/>
+                <w:szCs w:val="26"/>
+                <w:lang w:val="vi-VN"/>
+              </w:rPr>
+              <w:t>T NAM</w:t>
             </w:r>
           </w:p>
           <w:p>
@@ -134,8 +260,9 @@
               <w:rPr>
                 <w:b/>
                 <w:bCs/>
-                <w:sz w:val="22"/>
-                <w:lang w:val="vi-VN"/>
+                <w:noProof/>
+                <w:sz w:val="22"/>
+                <w:lang w:val="en-US"/>
               </w:rPr>
               <mc:AlternateContent>
                 <mc:Choice Requires="wps">
@@ -187,7 +314,7 @@
                     </wp:anchor>
                   </w:drawing>
                 </mc:Choice>
-                <mc:Fallback>
+                <mc:Fallback xmlns:wpsCustomData="http://www.wps.cn/officeDocument/2013/wpsCustomData">
                   <w:pict>
                     <v:line id="_x0000_s1026" o:spid="_x0000_s1026" o:spt="20" style="position:absolute;left:0pt;margin-left:35.25pt;margin-top:14.65pt;height:0pt;width:95.4pt;z-index:251659264;mso-width-relative:page;mso-height-relative:page;" filled="f" stroked="t" coordsize="21600,21600" o:gfxdata="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">
                       <v:fill on="f" focussize="0,0"/>
@@ -206,17 +333,151 @@
                 <w:sz w:val="26"/>
                 <w:szCs w:val="26"/>
               </w:rPr>
-              <w:t>HỘI ĐỒNG TUYỂN SINH SĐH</w:t>
-            </w:r>
-            <w:r>
-              <w:rPr>
-                <w:b/>
-                <w:bCs/>
-                <w:sz w:val="26"/>
-                <w:szCs w:val="26"/>
-                <w:lang w:val="vi-VN"/>
-              </w:rPr>
-              <w:t xml:space="preserve">                          Độc lập – Tự do – Hạnh phúc</w:t>
+              <w:t>H</w:t>
+            </w:r>
+            <w:r>
+              <w:rPr>
+                <w:b/>
+                <w:bCs/>
+                <w:sz w:val="26"/>
+                <w:szCs w:val="26"/>
+              </w:rPr>
+              <w:t>Ộ</w:t>
+            </w:r>
+            <w:r>
+              <w:rPr>
+                <w:b/>
+                <w:bCs/>
+                <w:sz w:val="26"/>
+                <w:szCs w:val="26"/>
+              </w:rPr>
+              <w:t>I Đ</w:t>
+            </w:r>
+            <w:r>
+              <w:rPr>
+                <w:b/>
+                <w:bCs/>
+                <w:sz w:val="26"/>
+                <w:szCs w:val="26"/>
+              </w:rPr>
+              <w:t>Ồ</w:t>
+            </w:r>
+            <w:r>
+              <w:rPr>
+                <w:b/>
+                <w:bCs/>
+                <w:sz w:val="26"/>
+                <w:szCs w:val="26"/>
+              </w:rPr>
+              <w:t>NG TUY</w:t>
+            </w:r>
+            <w:r>
+              <w:rPr>
+                <w:b/>
+                <w:bCs/>
+                <w:sz w:val="26"/>
+                <w:szCs w:val="26"/>
+              </w:rPr>
+              <w:t>Ể</w:t>
+            </w:r>
+            <w:r>
+              <w:rPr>
+                <w:b/>
+                <w:bCs/>
+                <w:sz w:val="26"/>
+                <w:szCs w:val="26"/>
+              </w:rPr>
+              <w:t>N SINH SĐH</w:t>
+            </w:r>
+            <w:r>
+              <w:rPr>
+                <w:b/>
+                <w:bCs/>
+                <w:sz w:val="26"/>
+                <w:szCs w:val="26"/>
+                <w:lang w:val="vi-VN"/>
+              </w:rPr>
+              <w:t xml:space="preserve">                          Đ</w:t>
+            </w:r>
+            <w:r>
+              <w:rPr>
+                <w:b/>
+                <w:bCs/>
+                <w:sz w:val="26"/>
+                <w:szCs w:val="26"/>
+                <w:lang w:val="vi-VN"/>
+              </w:rPr>
+              <w:t>ộ</w:t>
+            </w:r>
+            <w:r>
+              <w:rPr>
+                <w:b/>
+                <w:bCs/>
+                <w:sz w:val="26"/>
+                <w:szCs w:val="26"/>
+                <w:lang w:val="vi-VN"/>
+              </w:rPr>
+              <w:t>c l</w:t>
+            </w:r>
+            <w:r>
+              <w:rPr>
+                <w:b/>
+                <w:bCs/>
+                <w:sz w:val="26"/>
+                <w:szCs w:val="26"/>
+                <w:lang w:val="vi-VN"/>
+              </w:rPr>
+              <w:t>ậ</w:t>
+            </w:r>
+            <w:r>
+              <w:rPr>
+                <w:b/>
+                <w:bCs/>
+                <w:sz w:val="26"/>
+                <w:szCs w:val="26"/>
+                <w:lang w:val="vi-VN"/>
+              </w:rPr>
+              <w:t>p – T</w:t>
+            </w:r>
+            <w:r>
+              <w:rPr>
+                <w:b/>
+                <w:bCs/>
+                <w:sz w:val="26"/>
+                <w:szCs w:val="26"/>
+                <w:lang w:val="vi-VN"/>
+              </w:rPr>
+              <w:t>ự</w:t>
+            </w:r>
+            <w:r>
+              <w:rPr>
+                <w:b/>
+                <w:bCs/>
+                <w:sz w:val="26"/>
+                <w:szCs w:val="26"/>
+                <w:lang w:val="vi-VN"/>
+              </w:rPr>
+              <w:t xml:space="preserve"> do – H</w:t>
+            </w:r>
+            <w:r>
+              <w:rPr>
+                <w:b/>
+                <w:bCs/>
+                <w:sz w:val="26"/>
+                <w:szCs w:val="26"/>
+                <w:lang w:val="vi-VN"/>
+              </w:rPr>
+              <w:t>ạ</w:t>
+            </w:r>
+            <w:r>
+              <w:rPr>
+                <w:b/>
+                <w:bCs/>
+                <w:sz w:val="26"/>
+                <w:szCs w:val="26"/>
+                <w:lang w:val="vi-VN"/>
+              </w:rPr>
+              <w:t>nh phúc</w:t>
             </w:r>
           </w:p>
           <w:p>
@@ -233,9 +494,10 @@
               <w:rPr>
                 <w:b/>
                 <w:bCs/>
-                <w:sz w:val="26"/>
-                <w:szCs w:val="26"/>
-                <w:lang w:val="vi-VN"/>
+                <w:noProof/>
+                <w:sz w:val="26"/>
+                <w:szCs w:val="26"/>
+                <w:lang w:val="en-US"/>
               </w:rPr>
               <mc:AlternateContent>
                 <mc:Choice Requires="wps">
@@ -287,7 +549,7 @@
                     </wp:anchor>
                   </w:drawing>
                 </mc:Choice>
-                <mc:Fallback>
+                <mc:Fallback xmlns:wpsCustomData="http://www.wps.cn/officeDocument/2013/wpsCustomData">
                   <w:pict>
                     <v:line id="_x0000_s1026" o:spid="_x0000_s1026" o:spt="20" style="position:absolute;left:0pt;margin-left:271.7pt;margin-top:0.75pt;height:0pt;width:151.7pt;z-index:251660288;mso-width-relative:page;mso-height-relative:page;" filled="f" stroked="t" coordsize="21600,21600" o:gfxdata="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">
                       <v:fill on="f" focussize="0,0"/>
@@ -409,7 +671,23 @@
                 <w:iCs/>
                 <w:sz w:val="22"/>
               </w:rPr>
-              <w:t>Hà Nội, {ngay}</w:t>
+              <w:t>Hà N</w:t>
+            </w:r>
+            <w:r>
+              <w:rPr>
+                <w:i/>
+                <w:iCs/>
+                <w:sz w:val="22"/>
+              </w:rPr>
+              <w:t>ộ</w:t>
+            </w:r>
+            <w:r>
+              <w:rPr>
+                <w:i/>
+                <w:iCs/>
+                <w:sz w:val="22"/>
+              </w:rPr>
+              <w:t>i, {ngay}</w:t>
             </w:r>
           </w:p>
           <w:p>
@@ -428,7 +706,39 @@
                 <w:bCs/>
                 <w:szCs w:val="28"/>
               </w:rPr>
-              <w:t>GIẤY BÁO DỰ THI</w:t>
+              <w:t>GI</w:t>
+            </w:r>
+            <w:r>
+              <w:rPr>
+                <w:b/>
+                <w:bCs/>
+                <w:szCs w:val="28"/>
+              </w:rPr>
+              <w:t>Ấ</w:t>
+            </w:r>
+            <w:r>
+              <w:rPr>
+                <w:b/>
+                <w:bCs/>
+                <w:szCs w:val="28"/>
+              </w:rPr>
+              <w:t>Y BÁO D</w:t>
+            </w:r>
+            <w:r>
+              <w:rPr>
+                <w:b/>
+                <w:bCs/>
+                <w:szCs w:val="28"/>
+              </w:rPr>
+              <w:t>Ự</w:t>
+            </w:r>
+            <w:r>
+              <w:rPr>
+                <w:b/>
+                <w:bCs/>
+                <w:szCs w:val="28"/>
+              </w:rPr>
+              <w:t xml:space="preserve"> THI</w:t>
             </w:r>
           </w:p>
           <w:p>
@@ -447,7 +757,39 @@
                 <w:bCs/>
                 <w:szCs w:val="28"/>
               </w:rPr>
-              <w:t>Kỳ thi tuyển sinh SĐH – Năm {year}</w:t>
+              <w:t>K</w:t>
+            </w:r>
+            <w:r>
+              <w:rPr>
+                <w:b/>
+                <w:bCs/>
+                <w:szCs w:val="28"/>
+              </w:rPr>
+              <w:t>ỳ</w:t>
+            </w:r>
+            <w:r>
+              <w:rPr>
+                <w:b/>
+                <w:bCs/>
+                <w:szCs w:val="28"/>
+              </w:rPr>
+              <w:t xml:space="preserve"> thi tuy</w:t>
+            </w:r>
+            <w:r>
+              <w:rPr>
+                <w:b/>
+                <w:bCs/>
+                <w:szCs w:val="28"/>
+              </w:rPr>
+              <w:t>ể</w:t>
+            </w:r>
+            <w:r>
+              <w:rPr>
+                <w:b/>
+                <w:bCs/>
+                <w:szCs w:val="28"/>
+              </w:rPr>
+              <w:t>n sinh SĐH – Năm {year}</w:t>
             </w:r>
           </w:p>
           <w:p>
@@ -465,7 +807,55 @@
                 <w:bCs/>
                 <w:sz w:val="22"/>
               </w:rPr>
-              <w:t>HỘI ĐỒNG TUYỂN SINH SĐH</w:t>
+              <w:t>H</w:t>
+            </w:r>
+            <w:r>
+              <w:rPr>
+                <w:b/>
+                <w:bCs/>
+                <w:sz w:val="22"/>
+              </w:rPr>
+              <w:t>Ộ</w:t>
+            </w:r>
+            <w:r>
+              <w:rPr>
+                <w:b/>
+                <w:bCs/>
+                <w:sz w:val="22"/>
+              </w:rPr>
+              <w:t>I Đ</w:t>
+            </w:r>
+            <w:r>
+              <w:rPr>
+                <w:b/>
+                <w:bCs/>
+                <w:sz w:val="22"/>
+              </w:rPr>
+              <w:t>Ồ</w:t>
+            </w:r>
+            <w:r>
+              <w:rPr>
+                <w:b/>
+                <w:bCs/>
+                <w:sz w:val="22"/>
+              </w:rPr>
+              <w:t>NG TUY</w:t>
+            </w:r>
+            <w:r>
+              <w:rPr>
+                <w:b/>
+                <w:bCs/>
+                <w:sz w:val="22"/>
+              </w:rPr>
+              <w:t>Ể</w:t>
+            </w:r>
+            <w:r>
+              <w:rPr>
+                <w:b/>
+                <w:bCs/>
+                <w:sz w:val="22"/>
+              </w:rPr>
+              <w:t>N SINH SĐH</w:t>
             </w:r>
           </w:p>
           <w:p>
@@ -546,7 +936,23 @@
                 <w:iCs/>
                 <w:sz w:val="22"/>
               </w:rPr>
-              <w:t>Giới tính</w:t>
+              <w:t>Gi</w:t>
+            </w:r>
+            <w:r>
+              <w:rPr>
+                <w:i/>
+                <w:iCs/>
+                <w:sz w:val="22"/>
+              </w:rPr>
+              <w:t>ớ</w:t>
+            </w:r>
+            <w:r>
+              <w:rPr>
+                <w:i/>
+                <w:iCs/>
+                <w:sz w:val="22"/>
+              </w:rPr>
+              <w:t>i tính</w:t>
             </w:r>
             <w:r>
               <w:rPr>
@@ -628,7 +1034,39 @@
                 <w:iCs/>
                 <w:sz w:val="22"/>
               </w:rPr>
-              <w:t>Tốt nghiệp</w:t>
+              <w:t>T</w:t>
+            </w:r>
+            <w:r>
+              <w:rPr>
+                <w:i/>
+                <w:iCs/>
+                <w:sz w:val="22"/>
+              </w:rPr>
+              <w:t>ố</w:t>
+            </w:r>
+            <w:r>
+              <w:rPr>
+                <w:i/>
+                <w:iCs/>
+                <w:sz w:val="22"/>
+              </w:rPr>
+              <w:t>t nghi</w:t>
+            </w:r>
+            <w:r>
+              <w:rPr>
+                <w:i/>
+                <w:iCs/>
+                <w:sz w:val="22"/>
+              </w:rPr>
+              <w:t>ệ</w:t>
+            </w:r>
+            <w:r>
+              <w:rPr>
+                <w:i/>
+                <w:iCs/>
+                <w:sz w:val="22"/>
+              </w:rPr>
+              <w:t>p</w:t>
             </w:r>
             <w:r>
               <w:rPr>
@@ -672,7 +1110,31 @@
                 <w:iCs/>
                 <w:sz w:val="22"/>
               </w:rPr>
-              <w:t>Đăng ký dự thi ngành</w:t>
+              <w:t>Đăng ký d</w:t>
+            </w:r>
+            <w:r>
+              <w:rPr>
+                <w:i/>
+                <w:iCs/>
+                <w:sz w:val="22"/>
+              </w:rPr>
+              <w:t>ự</w:t>
+            </w:r>
+            <w:r>
+              <w:rPr>
+                <w:i/>
+                <w:iCs/>
+                <w:sz w:val="22"/>
+              </w:rPr>
+              <w:t xml:space="preserve"> thi</w:t>
+            </w:r>
+            <w:r>
+              <w:rPr>
+                <w:i/>
+                <w:iCs/>
+                <w:sz w:val="22"/>
+              </w:rPr>
+              <w:t xml:space="preserve"> ngành</w:t>
             </w:r>
             <w:r>
               <w:rPr>
@@ -725,7 +1187,47 @@
                 <w:iCs/>
                 <w:sz w:val="22"/>
               </w:rPr>
-              <w:t>Đăng ký dự thi ngoại ngữ</w:t>
+              <w:t>Đăng ký d</w:t>
+            </w:r>
+            <w:r>
+              <w:rPr>
+                <w:i/>
+                <w:iCs/>
+                <w:sz w:val="22"/>
+              </w:rPr>
+              <w:t>ự</w:t>
+            </w:r>
+            <w:r>
+              <w:rPr>
+                <w:i/>
+                <w:iCs/>
+                <w:sz w:val="22"/>
+              </w:rPr>
+              <w:t xml:space="preserve"> thi ngo</w:t>
+            </w:r>
+            <w:r>
+              <w:rPr>
+                <w:i/>
+                <w:iCs/>
+                <w:sz w:val="22"/>
+              </w:rPr>
+              <w:t>ạ</w:t>
+            </w:r>
+            <w:r>
+              <w:rPr>
+                <w:i/>
+                <w:iCs/>
+                <w:sz w:val="22"/>
+              </w:rPr>
+              <w:t>i ng</w:t>
+            </w:r>
+            <w:r>
+              <w:rPr>
+                <w:i/>
+                <w:iCs/>
+                <w:sz w:val="22"/>
+              </w:rPr>
+              <w:t>ữ</w:t>
             </w:r>
             <w:r>
               <w:rPr>
@@ -747,11 +1249,6 @@
                 <w:sz w:val="22"/>
               </w:rPr>
               <w:tab/>
-            </w:r>
-            <w:r>
-              <w:rPr>
-                <w:sz w:val="22"/>
-              </w:rPr>
               <w:t xml:space="preserve">   </w:t>
             </w:r>
             <w:r>
@@ -760,7 +1257,39 @@
                 <w:iCs/>
                 <w:sz w:val="22"/>
               </w:rPr>
-              <w:t>Hình thức học</w:t>
+              <w:t>Hình th</w:t>
+            </w:r>
+            <w:r>
+              <w:rPr>
+                <w:i/>
+                <w:iCs/>
+                <w:sz w:val="22"/>
+              </w:rPr>
+              <w:t>ứ</w:t>
+            </w:r>
+            <w:r>
+              <w:rPr>
+                <w:i/>
+                <w:iCs/>
+                <w:sz w:val="22"/>
+              </w:rPr>
+              <w:t>c h</w:t>
+            </w:r>
+            <w:r>
+              <w:rPr>
+                <w:i/>
+                <w:iCs/>
+                <w:sz w:val="22"/>
+              </w:rPr>
+              <w:t>ọ</w:t>
+            </w:r>
+            <w:r>
+              <w:rPr>
+                <w:i/>
+                <w:iCs/>
+                <w:sz w:val="22"/>
+              </w:rPr>
+              <w:t>c</w:t>
             </w:r>
             <w:r>
               <w:rPr>
@@ -822,7 +1351,23 @@
                 <w:iCs/>
                 <w:sz w:val="22"/>
               </w:rPr>
-              <w:t>Số báo danh</w:t>
+              <w:t>S</w:t>
+            </w:r>
+            <w:r>
+              <w:rPr>
+                <w:i/>
+                <w:iCs/>
+                <w:sz w:val="22"/>
+              </w:rPr>
+              <w:t>ố</w:t>
+            </w:r>
+            <w:r>
+              <w:rPr>
+                <w:i/>
+                <w:iCs/>
+                <w:sz w:val="22"/>
+              </w:rPr>
+              <w:t xml:space="preserve"> báo danh</w:t>
             </w:r>
             <w:r>
               <w:rPr>
@@ -890,7 +1435,39 @@
                 <w:iCs/>
                 <w:sz w:val="22"/>
               </w:rPr>
-              <w:t>Xin mời anh (chị) đúng</w:t>
+              <w:t>Xin m</w:t>
+            </w:r>
+            <w:r>
+              <w:rPr>
+                <w:i/>
+                <w:iCs/>
+                <w:sz w:val="22"/>
+              </w:rPr>
+              <w:t>ờ</w:t>
+            </w:r>
+            <w:r>
+              <w:rPr>
+                <w:i/>
+                <w:iCs/>
+                <w:sz w:val="22"/>
+              </w:rPr>
+              <w:t>i anh (ch</w:t>
+            </w:r>
+            <w:r>
+              <w:rPr>
+                <w:i/>
+                <w:iCs/>
+                <w:sz w:val="22"/>
+              </w:rPr>
+              <w:t>ị</w:t>
+            </w:r>
+            <w:r>
+              <w:rPr>
+                <w:i/>
+                <w:iCs/>
+                <w:sz w:val="22"/>
+              </w:rPr>
+              <w:t>) đúng</w:t>
             </w:r>
             <w:r>
               <w:rPr>
@@ -905,7 +1482,16 @@
                 <w:sz w:val="22"/>
                 <w:lang w:val="vi-VN"/>
               </w:rPr>
-              <w:t>{gioTapTrung}</w:t>
+              <w:t>{gioTapT</w:t>
+            </w:r>
+            <w:r>
+              <w:rPr>
+                <w:b/>
+                <w:bCs/>
+                <w:sz w:val="22"/>
+                <w:lang w:val="vi-VN"/>
+              </w:rPr>
+              <w:t>rung}</w:t>
             </w:r>
             <w:r>
               <w:rPr>
@@ -938,7 +1524,39 @@
                 <w:iCs/>
                 <w:sz w:val="22"/>
               </w:rPr>
-              <w:t>có mặt tại</w:t>
+              <w:t>có m</w:t>
+            </w:r>
+            <w:r>
+              <w:rPr>
+                <w:i/>
+                <w:iCs/>
+                <w:sz w:val="22"/>
+              </w:rPr>
+              <w:t>ặ</w:t>
+            </w:r>
+            <w:r>
+              <w:rPr>
+                <w:i/>
+                <w:iCs/>
+                <w:sz w:val="22"/>
+              </w:rPr>
+              <w:t>t t</w:t>
+            </w:r>
+            <w:r>
+              <w:rPr>
+                <w:i/>
+                <w:iCs/>
+                <w:sz w:val="22"/>
+              </w:rPr>
+              <w:t>ạ</w:t>
+            </w:r>
+            <w:r>
+              <w:rPr>
+                <w:i/>
+                <w:iCs/>
+                <w:sz w:val="22"/>
+              </w:rPr>
+              <w:t>i</w:t>
             </w:r>
             <w:r>
               <w:rPr>
@@ -955,7 +1573,43 @@
                 <w:sz w:val="22"/>
                 <w:lang w:val="en-US"/>
               </w:rPr>
-              <w:t>Giảng đường {giangDuongPhong} {KiHieuDiadiem}</w:t>
+              <w:t>Gi</w:t>
+            </w:r>
+            <w:r>
+              <w:rPr>
+                <w:b/>
+                <w:bCs/>
+                <w:sz w:val="22"/>
+                <w:lang w:val="en-US"/>
+              </w:rPr>
+              <w:t>ả</w:t>
+            </w:r>
+            <w:r>
+              <w:rPr>
+                <w:b/>
+                <w:bCs/>
+                <w:sz w:val="22"/>
+                <w:lang w:val="en-US"/>
+              </w:rPr>
+              <w:t>ng đư</w:t>
+            </w:r>
+            <w:r>
+              <w:rPr>
+                <w:b/>
+                <w:bCs/>
+                <w:sz w:val="22"/>
+                <w:lang w:val="en-US"/>
+              </w:rPr>
+              <w:t>ờ</w:t>
+            </w:r>
+            <w:r>
+              <w:rPr>
+                <w:b/>
+                <w:bCs/>
+                <w:sz w:val="22"/>
+                <w:lang w:val="en-US"/>
+              </w:rPr>
+              <w:t>ng {giangDuongPhong} {KiHieuDiadiem}</w:t>
             </w:r>
           </w:p>
           <w:p>
@@ -984,7 +1638,52 @@
                 <w:sz w:val="22"/>
                 <w:lang w:val="en-US"/>
               </w:rPr>
-              <w:t>ể nghe quán triệt quy chế và l</w:t>
+              <w:t>ể</w:t>
+            </w:r>
+            <w:r>
+              <w:rPr>
+                <w:i/>
+                <w:iCs/>
+                <w:sz w:val="22"/>
+                <w:lang w:val="en-US"/>
+              </w:rPr>
+              <w:t xml:space="preserve"> nghe quán tri</w:t>
+            </w:r>
+            <w:r>
+              <w:rPr>
+                <w:i/>
+                <w:iCs/>
+                <w:sz w:val="22"/>
+                <w:lang w:val="en-US"/>
+              </w:rPr>
+              <w:t>ệ</w:t>
+            </w:r>
+            <w:r>
+              <w:rPr>
+                <w:i/>
+                <w:iCs/>
+                <w:sz w:val="22"/>
+                <w:lang w:val="en-US"/>
+              </w:rPr>
+              <w:t>t quy ch</w:t>
+            </w:r>
+            <w:r>
+              <w:rPr>
+                <w:i/>
+                <w:iCs/>
+                <w:sz w:val="22"/>
+                <w:lang w:val="en-US"/>
+              </w:rPr>
+              <w:t>ế</w:t>
+            </w:r>
+            <w:r>
+              <w:rPr>
+                <w:i/>
+                <w:iCs/>
+                <w:sz w:val="22"/>
+                <w:lang w:val="en-US"/>
+              </w:rPr>
+              <w:t xml:space="preserve"> và l</w:t>
             </w:r>
             <w:r>
               <w:rPr>
@@ -1002,7 +1701,61 @@
                 <w:sz w:val="22"/>
                 <w:lang w:val="en-US"/>
               </w:rPr>
-              <w:t>m thủ tục dự thi</w:t>
+              <w:t>m th</w:t>
+            </w:r>
+            <w:r>
+              <w:rPr>
+                <w:i/>
+                <w:iCs/>
+                <w:sz w:val="22"/>
+                <w:lang w:val="en-US"/>
+              </w:rPr>
+              <w:t>ủ</w:t>
+            </w:r>
+            <w:r>
+              <w:rPr>
+                <w:i/>
+                <w:iCs/>
+                <w:sz w:val="22"/>
+                <w:lang w:val="en-US"/>
+              </w:rPr>
+              <w:t xml:space="preserve"> t</w:t>
+            </w:r>
+            <w:r>
+              <w:rPr>
+                <w:i/>
+                <w:iCs/>
+                <w:sz w:val="22"/>
+                <w:lang w:val="en-US"/>
+              </w:rPr>
+              <w:t>ụ</w:t>
+            </w:r>
+            <w:r>
+              <w:rPr>
+                <w:i/>
+                <w:iCs/>
+                <w:sz w:val="22"/>
+                <w:lang w:val="en-US"/>
+              </w:rPr>
+              <w:t>c d</w:t>
+            </w:r>
+            <w:r>
+              <w:rPr>
+                <w:i/>
+                <w:iCs/>
+                <w:sz w:val="22"/>
+                <w:lang w:val="en-US"/>
+              </w:rPr>
+              <w:t>ự</w:t>
+            </w:r>
+            <w:r>
+              <w:rPr>
+                <w:i/>
+                <w:iCs/>
+                <w:sz w:val="22"/>
+                <w:lang w:val="en-US"/>
+              </w:rPr>
+              <w:t xml:space="preserve"> thi</w:t>
             </w:r>
           </w:p>
           <w:p>
@@ -1059,7 +1812,119 @@
                 <w:sz w:val="20"/>
                 <w:szCs w:val="20"/>
               </w:rPr>
-              <w:t xml:space="preserve">1. Thí sinh phải đọc kỹ giấy này. Khi phát hiện có sai sót cần thông báo ngay cho HĐTS trường trước ngày </w:t>
+              <w:t>1. Thí sinh ph</w:t>
+            </w:r>
+            <w:r>
+              <w:rPr>
+                <w:sz w:val="20"/>
+                <w:szCs w:val="20"/>
+              </w:rPr>
+              <w:t>ả</w:t>
+            </w:r>
+            <w:r>
+              <w:rPr>
+                <w:sz w:val="20"/>
+                <w:szCs w:val="20"/>
+              </w:rPr>
+              <w:t>i đ</w:t>
+            </w:r>
+            <w:r>
+              <w:rPr>
+                <w:sz w:val="20"/>
+                <w:szCs w:val="20"/>
+              </w:rPr>
+              <w:t>ọ</w:t>
+            </w:r>
+            <w:r>
+              <w:rPr>
+                <w:sz w:val="20"/>
+                <w:szCs w:val="20"/>
+              </w:rPr>
+              <w:t>c k</w:t>
+            </w:r>
+            <w:r>
+              <w:rPr>
+                <w:sz w:val="20"/>
+                <w:szCs w:val="20"/>
+              </w:rPr>
+              <w:t>ỹ</w:t>
+            </w:r>
+            <w:r>
+              <w:rPr>
+                <w:sz w:val="20"/>
+                <w:szCs w:val="20"/>
+              </w:rPr>
+              <w:t xml:space="preserve"> gi</w:t>
+            </w:r>
+            <w:r>
+              <w:rPr>
+                <w:sz w:val="20"/>
+                <w:szCs w:val="20"/>
+              </w:rPr>
+              <w:t>ấ</w:t>
+            </w:r>
+            <w:r>
+              <w:rPr>
+                <w:sz w:val="20"/>
+                <w:szCs w:val="20"/>
+              </w:rPr>
+              <w:t>y này. Khi phát hi</w:t>
+            </w:r>
+            <w:r>
+              <w:rPr>
+                <w:sz w:val="20"/>
+                <w:szCs w:val="20"/>
+              </w:rPr>
+              <w:t>ệ</w:t>
+            </w:r>
+            <w:r>
+              <w:rPr>
+                <w:sz w:val="20"/>
+                <w:szCs w:val="20"/>
+              </w:rPr>
+              <w:t>n có sai sót c</w:t>
+            </w:r>
+            <w:r>
+              <w:rPr>
+                <w:sz w:val="20"/>
+                <w:szCs w:val="20"/>
+              </w:rPr>
+              <w:t>ầ</w:t>
+            </w:r>
+            <w:r>
+              <w:rPr>
+                <w:sz w:val="20"/>
+                <w:szCs w:val="20"/>
+              </w:rPr>
+              <w:t>n thông báo ngay cho HĐTS trư</w:t>
+            </w:r>
+            <w:r>
+              <w:rPr>
+                <w:sz w:val="20"/>
+                <w:szCs w:val="20"/>
+              </w:rPr>
+              <w:t>ờ</w:t>
+            </w:r>
+            <w:r>
+              <w:rPr>
+                <w:sz w:val="20"/>
+                <w:szCs w:val="20"/>
+              </w:rPr>
+              <w:t>ng trư</w:t>
+            </w:r>
+            <w:r>
+              <w:rPr>
+                <w:sz w:val="20"/>
+                <w:szCs w:val="20"/>
+              </w:rPr>
+              <w:t>ớ</w:t>
+            </w:r>
+            <w:r>
+              <w:rPr>
+                <w:sz w:val="20"/>
+                <w:szCs w:val="20"/>
+              </w:rPr>
+              <w:t xml:space="preserve">c ngày </w:t>
             </w:r>
             <w:r>
               <w:rPr>
@@ -1074,7 +1939,133 @@
                 <w:sz w:val="20"/>
                 <w:szCs w:val="20"/>
               </w:rPr>
-              <w:t>thi (Điện thoại: 0985592699) để cán bộ tuyển sinh trường sửa chữa, bổ sung.</w:t>
+              <w:t>thi (Đi</w:t>
+            </w:r>
+            <w:r>
+              <w:rPr>
+                <w:sz w:val="20"/>
+                <w:szCs w:val="20"/>
+              </w:rPr>
+              <w:t>ệ</w:t>
+            </w:r>
+            <w:r>
+              <w:rPr>
+                <w:sz w:val="20"/>
+                <w:szCs w:val="20"/>
+              </w:rPr>
+              <w:t>n tho</w:t>
+            </w:r>
+            <w:r>
+              <w:rPr>
+                <w:sz w:val="20"/>
+                <w:szCs w:val="20"/>
+              </w:rPr>
+              <w:t>ạ</w:t>
+            </w:r>
+            <w:r>
+              <w:rPr>
+                <w:sz w:val="20"/>
+                <w:szCs w:val="20"/>
+              </w:rPr>
+              <w:t>i: 0985592699) đ</w:t>
+            </w:r>
+            <w:r>
+              <w:rPr>
+                <w:sz w:val="20"/>
+                <w:szCs w:val="20"/>
+              </w:rPr>
+              <w:t>ể</w:t>
+            </w:r>
+            <w:r>
+              <w:rPr>
+                <w:sz w:val="20"/>
+                <w:szCs w:val="20"/>
+              </w:rPr>
+              <w:t xml:space="preserve"> cán b</w:t>
+            </w:r>
+            <w:r>
+              <w:rPr>
+                <w:sz w:val="20"/>
+                <w:szCs w:val="20"/>
+              </w:rPr>
+              <w:t>ộ</w:t>
+            </w:r>
+            <w:r>
+              <w:rPr>
+                <w:sz w:val="20"/>
+                <w:szCs w:val="20"/>
+              </w:rPr>
+              <w:t xml:space="preserve"> tuy</w:t>
+            </w:r>
+            <w:r>
+              <w:rPr>
+                <w:sz w:val="20"/>
+                <w:szCs w:val="20"/>
+              </w:rPr>
+              <w:t>ể</w:t>
+            </w:r>
+            <w:r>
+              <w:rPr>
+                <w:sz w:val="20"/>
+                <w:szCs w:val="20"/>
+              </w:rPr>
+              <w:t>n sinh trư</w:t>
+            </w:r>
+            <w:r>
+              <w:rPr>
+                <w:sz w:val="20"/>
+                <w:szCs w:val="20"/>
+              </w:rPr>
+              <w:t>ờ</w:t>
+            </w:r>
+            <w:r>
+              <w:rPr>
+                <w:sz w:val="20"/>
+                <w:szCs w:val="20"/>
+              </w:rPr>
+              <w:t>ng s</w:t>
+            </w:r>
+            <w:r>
+              <w:rPr>
+                <w:sz w:val="20"/>
+                <w:szCs w:val="20"/>
+              </w:rPr>
+              <w:t>ử</w:t>
+            </w:r>
+            <w:r>
+              <w:rPr>
+                <w:sz w:val="20"/>
+                <w:szCs w:val="20"/>
+              </w:rPr>
+              <w:t>a ch</w:t>
+            </w:r>
+            <w:r>
+              <w:rPr>
+                <w:sz w:val="20"/>
+                <w:szCs w:val="20"/>
+              </w:rPr>
+              <w:t>ữ</w:t>
+            </w:r>
+            <w:r>
+              <w:rPr>
+                <w:sz w:val="20"/>
+                <w:szCs w:val="20"/>
+              </w:rPr>
+              <w:t>a, b</w:t>
+            </w:r>
+            <w:r>
+              <w:rPr>
+                <w:sz w:val="20"/>
+                <w:szCs w:val="20"/>
+              </w:rPr>
+              <w:t>ổ</w:t>
+            </w:r>
+            <w:r>
+              <w:rPr>
+                <w:sz w:val="20"/>
+                <w:szCs w:val="20"/>
+              </w:rPr>
+              <w:t xml:space="preserve"> sung.</w:t>
             </w:r>
           </w:p>
           <w:p>
@@ -1098,51 +2089,301 @@
                 <w:sz w:val="20"/>
                 <w:szCs w:val="20"/>
               </w:rPr>
-              <w:t>2. Khi đến điểm thi làm thủ tục dự thi, thí sinh phải mang theo Giấy báo dự thi, Giấy chứng minh nhân dân và lệ phí thi. Sau khi làm thủ tục dự thi thí sinh sẽ được nhận thẻ dự thi.</w:t>
+              <w:t>2. Khi đ</w:t>
+            </w:r>
+            <w:r>
+              <w:rPr>
+                <w:sz w:val="20"/>
+                <w:szCs w:val="20"/>
+              </w:rPr>
+              <w:t>ế</w:t>
+            </w:r>
+            <w:r>
+              <w:rPr>
+                <w:sz w:val="20"/>
+                <w:szCs w:val="20"/>
+              </w:rPr>
+              <w:t>n đi</w:t>
+            </w:r>
+            <w:r>
+              <w:rPr>
+                <w:sz w:val="20"/>
+                <w:szCs w:val="20"/>
+              </w:rPr>
+              <w:t>ể</w:t>
+            </w:r>
+            <w:r>
+              <w:rPr>
+                <w:sz w:val="20"/>
+                <w:szCs w:val="20"/>
+              </w:rPr>
+              <w:t>m thi làm th</w:t>
+            </w:r>
+            <w:r>
+              <w:rPr>
+                <w:sz w:val="20"/>
+                <w:szCs w:val="20"/>
+              </w:rPr>
+              <w:t>ủ</w:t>
+            </w:r>
+            <w:r>
+              <w:rPr>
+                <w:sz w:val="20"/>
+                <w:szCs w:val="20"/>
+              </w:rPr>
+              <w:t xml:space="preserve"> t</w:t>
+            </w:r>
+            <w:r>
+              <w:rPr>
+                <w:sz w:val="20"/>
+                <w:szCs w:val="20"/>
+              </w:rPr>
+              <w:t>ụ</w:t>
+            </w:r>
+            <w:r>
+              <w:rPr>
+                <w:sz w:val="20"/>
+                <w:szCs w:val="20"/>
+              </w:rPr>
+              <w:t>c d</w:t>
+            </w:r>
+            <w:r>
+              <w:rPr>
+                <w:sz w:val="20"/>
+                <w:szCs w:val="20"/>
+              </w:rPr>
+              <w:t>ự</w:t>
+            </w:r>
+            <w:r>
+              <w:rPr>
+                <w:sz w:val="20"/>
+                <w:szCs w:val="20"/>
+              </w:rPr>
+              <w:t xml:space="preserve"> thi, thí sinh ph</w:t>
+            </w:r>
+            <w:r>
+              <w:rPr>
+                <w:sz w:val="20"/>
+                <w:szCs w:val="20"/>
+              </w:rPr>
+              <w:t>ả</w:t>
+            </w:r>
+            <w:r>
+              <w:rPr>
+                <w:sz w:val="20"/>
+                <w:szCs w:val="20"/>
+              </w:rPr>
+              <w:t>i mang</w:t>
+            </w:r>
+            <w:r>
+              <w:rPr>
+                <w:sz w:val="20"/>
+                <w:szCs w:val="20"/>
+              </w:rPr>
+              <w:t xml:space="preserve"> theo Gi</w:t>
+            </w:r>
+            <w:r>
+              <w:rPr>
+                <w:sz w:val="20"/>
+                <w:szCs w:val="20"/>
+              </w:rPr>
+              <w:t>ấ</w:t>
+            </w:r>
+            <w:r>
+              <w:rPr>
+                <w:sz w:val="20"/>
+                <w:szCs w:val="20"/>
+              </w:rPr>
+              <w:t>y báo d</w:t>
+            </w:r>
+            <w:r>
+              <w:rPr>
+                <w:sz w:val="20"/>
+                <w:szCs w:val="20"/>
+              </w:rPr>
+              <w:t>ự</w:t>
+            </w:r>
+            <w:r>
+              <w:rPr>
+                <w:sz w:val="20"/>
+                <w:szCs w:val="20"/>
+              </w:rPr>
+              <w:t xml:space="preserve"> thi, Gi</w:t>
+            </w:r>
+            <w:r>
+              <w:rPr>
+                <w:sz w:val="20"/>
+                <w:szCs w:val="20"/>
+              </w:rPr>
+              <w:t>ấ</w:t>
+            </w:r>
+            <w:r>
+              <w:rPr>
+                <w:sz w:val="20"/>
+                <w:szCs w:val="20"/>
+              </w:rPr>
+              <w:t>y ch</w:t>
+            </w:r>
+            <w:r>
+              <w:rPr>
+                <w:sz w:val="20"/>
+                <w:szCs w:val="20"/>
+              </w:rPr>
+              <w:t>ứ</w:t>
+            </w:r>
+            <w:r>
+              <w:rPr>
+                <w:sz w:val="20"/>
+                <w:szCs w:val="20"/>
+              </w:rPr>
+              <w:t>ng minh nhân dân và l</w:t>
+            </w:r>
+            <w:r>
+              <w:rPr>
+                <w:sz w:val="20"/>
+                <w:szCs w:val="20"/>
+              </w:rPr>
+              <w:t>ệ</w:t>
+            </w:r>
+            <w:r>
+              <w:rPr>
+                <w:sz w:val="20"/>
+                <w:szCs w:val="20"/>
+              </w:rPr>
+              <w:t xml:space="preserve"> phí thi. Sau khi làm th</w:t>
+            </w:r>
+            <w:r>
+              <w:rPr>
+                <w:sz w:val="20"/>
+                <w:szCs w:val="20"/>
+              </w:rPr>
+              <w:t>ủ</w:t>
+            </w:r>
+            <w:r>
+              <w:rPr>
+                <w:sz w:val="20"/>
+                <w:szCs w:val="20"/>
+              </w:rPr>
+              <w:t xml:space="preserve"> t</w:t>
+            </w:r>
+            <w:r>
+              <w:rPr>
+                <w:sz w:val="20"/>
+                <w:szCs w:val="20"/>
+              </w:rPr>
+              <w:t>ụ</w:t>
+            </w:r>
+            <w:r>
+              <w:rPr>
+                <w:sz w:val="20"/>
+                <w:szCs w:val="20"/>
+              </w:rPr>
+              <w:t>c d</w:t>
+            </w:r>
+            <w:r>
+              <w:rPr>
+                <w:sz w:val="20"/>
+                <w:szCs w:val="20"/>
+              </w:rPr>
+              <w:t>ự</w:t>
+            </w:r>
+            <w:r>
+              <w:rPr>
+                <w:sz w:val="20"/>
+                <w:szCs w:val="20"/>
+              </w:rPr>
+              <w:t xml:space="preserve"> thi thí sinh s</w:t>
+            </w:r>
+            <w:r>
+              <w:rPr>
+                <w:sz w:val="20"/>
+                <w:szCs w:val="20"/>
+              </w:rPr>
+              <w:t>ẽ</w:t>
+            </w:r>
+            <w:r>
+              <w:rPr>
+                <w:sz w:val="20"/>
+                <w:szCs w:val="20"/>
+              </w:rPr>
+              <w:t xml:space="preserve"> đư</w:t>
+            </w:r>
+            <w:r>
+              <w:rPr>
+                <w:sz w:val="20"/>
+                <w:szCs w:val="20"/>
+              </w:rPr>
+              <w:t>ợ</w:t>
+            </w:r>
+            <w:r>
+              <w:rPr>
+                <w:sz w:val="20"/>
+                <w:szCs w:val="20"/>
+              </w:rPr>
+              <w:t>c nh</w:t>
+            </w:r>
+            <w:r>
+              <w:rPr>
+                <w:sz w:val="20"/>
+                <w:szCs w:val="20"/>
+              </w:rPr>
+              <w:t>ậ</w:t>
+            </w:r>
+            <w:r>
+              <w:rPr>
+                <w:sz w:val="20"/>
+                <w:szCs w:val="20"/>
+              </w:rPr>
+              <w:t>n th</w:t>
+            </w:r>
+            <w:r>
+              <w:rPr>
+                <w:sz w:val="20"/>
+                <w:szCs w:val="20"/>
+              </w:rPr>
+              <w:t>ẻ</w:t>
+            </w:r>
+            <w:r>
+              <w:rPr>
+                <w:sz w:val="20"/>
+                <w:szCs w:val="20"/>
+              </w:rPr>
+              <w:t xml:space="preserve"> d</w:t>
+            </w:r>
+            <w:r>
+              <w:rPr>
+                <w:sz w:val="20"/>
+                <w:szCs w:val="20"/>
+              </w:rPr>
+              <w:t>ự</w:t>
+            </w:r>
+            <w:r>
+              <w:rPr>
+                <w:sz w:val="20"/>
+                <w:szCs w:val="20"/>
+              </w:rPr>
+              <w:t xml:space="preserve"> thi.</w:t>
             </w:r>
           </w:p>
           <w:tbl>
             <w:tblPr>
-              <w:tblStyle w:val="6"/>
+              <w:tblStyle w:val="TableGrid"/>
               <w:tblW w:w="0" w:type="auto"/>
-              <w:tblInd w:w="0" w:type="dxa"/>
               <w:tblBorders>
-                <w:top w:val="none" w:color="auto" w:sz="0" w:space="0"/>
-                <w:left w:val="none" w:color="auto" w:sz="0" w:space="0"/>
-                <w:bottom w:val="none" w:color="auto" w:sz="0" w:space="0"/>
-                <w:right w:val="none" w:color="auto" w:sz="0" w:space="0"/>
-                <w:insideH w:val="none" w:color="auto" w:sz="0" w:space="0"/>
-                <w:insideV w:val="none" w:color="auto" w:sz="0" w:space="0"/>
+                <w:top w:val="none" w:sz="0" w:space="0" w:color="auto"/>
+                <w:left w:val="none" w:sz="0" w:space="0" w:color="auto"/>
+                <w:bottom w:val="none" w:sz="0" w:space="0" w:color="auto"/>
+                <w:right w:val="none" w:sz="0" w:space="0" w:color="auto"/>
+                <w:insideH w:val="none" w:sz="0" w:space="0" w:color="auto"/>
+                <w:insideV w:val="none" w:sz="0" w:space="0" w:color="auto"/>
               </w:tblBorders>
-              <w:tblLayout w:type="autofit"/>
-              <w:tblCellMar>
-                <w:top w:w="0" w:type="dxa"/>
-                <w:left w:w="108" w:type="dxa"/>
-                <w:bottom w:w="0" w:type="dxa"/>
-                <w:right w:w="108" w:type="dxa"/>
-              </w:tblCellMar>
+              <w:tblLook w:val="04A0" w:firstRow="1" w:lastRow="0" w:firstColumn="1" w:lastColumn="0" w:noHBand="0" w:noVBand="1"/>
             </w:tblPr>
             <w:tblGrid>
               <w:gridCol w:w="4519"/>
               <w:gridCol w:w="4520"/>
             </w:tblGrid>
             <w:tr>
-              <w:tblPrEx>
-                <w:tblBorders>
-                  <w:top w:val="none" w:color="auto" w:sz="0" w:space="0"/>
-                  <w:left w:val="none" w:color="auto" w:sz="0" w:space="0"/>
-                  <w:bottom w:val="none" w:color="auto" w:sz="0" w:space="0"/>
-                  <w:right w:val="none" w:color="auto" w:sz="0" w:space="0"/>
-                  <w:insideH w:val="none" w:color="auto" w:sz="0" w:space="0"/>
-                  <w:insideV w:val="none" w:color="auto" w:sz="0" w:space="0"/>
-                </w:tblBorders>
-                <w:tblCellMar>
-                  <w:top w:w="0" w:type="dxa"/>
-                  <w:left w:w="108" w:type="dxa"/>
-                  <w:bottom w:w="0" w:type="dxa"/>
-                  <w:right w:w="108" w:type="dxa"/>
-                </w:tblCellMar>
-              </w:tblPrEx>
               <w:tc>
                 <w:tcPr>
                   <w:tcW w:w="4519" w:type="dxa"/>
@@ -1177,8 +2418,58 @@
                       <w:bCs/>
                       <w:sz w:val="22"/>
                     </w:rPr>
-                    <w:t>HỘI ĐỒNG TUYỂN SINH SĐH NĂM 2023</w:t>
+                    <w:t>H</w:t>
                   </w:r>
+                  <w:r>
+                    <w:rPr>
+                      <w:b/>
+                      <w:bCs/>
+                      <w:sz w:val="22"/>
+                    </w:rPr>
+                    <w:t>Ộ</w:t>
+                  </w:r>
+                  <w:r>
+                    <w:rPr>
+                      <w:b/>
+                      <w:bCs/>
+                      <w:sz w:val="22"/>
+                    </w:rPr>
+                    <w:t>I Đ</w:t>
+                  </w:r>
+                  <w:r>
+                    <w:rPr>
+                      <w:b/>
+                      <w:bCs/>
+                      <w:sz w:val="22"/>
+                    </w:rPr>
+                    <w:t>Ồ</w:t>
+                  </w:r>
+                  <w:r>
+                    <w:rPr>
+                      <w:b/>
+                      <w:bCs/>
+                      <w:sz w:val="22"/>
+                    </w:rPr>
+                    <w:t>NG TUY</w:t>
+                  </w:r>
+                  <w:r>
+                    <w:rPr>
+                      <w:b/>
+                      <w:bCs/>
+                      <w:sz w:val="22"/>
+                    </w:rPr>
+                    <w:t>Ể</w:t>
+                  </w:r>
+                  <w:r>
+                    <w:rPr>
+                      <w:b/>
+                      <w:bCs/>
+                      <w:sz w:val="22"/>
+                    </w:rPr>
+                    <w:t>N SINH SĐH</w:t>
+                  </w:r>
+                  <w:bookmarkStart w:id="0" w:name="_GoBack"/>
+                  <w:bookmarkEnd w:id="0"/>
                 </w:p>
                 <w:p>
                   <w:pPr>
@@ -1283,16 +2574,16 @@
     <w:sectPr>
       <w:pgSz w:w="11906" w:h="16838"/>
       <w:pgMar w:top="1440" w:right="1440" w:bottom="1440" w:left="1191" w:header="709" w:footer="709" w:gutter="0"/>
-      <w:cols w:space="708" w:num="1"/>
-      <w:docGrid w:linePitch="381" w:charSpace="0"/>
+      <w:cols w:space="708"/>
+      <w:docGrid w:linePitch="381"/>
     </w:sectPr>
   </w:body>
 </w:document>
 </file>
 
 <file path=word/endnotes.xml><?xml version="1.0" encoding="utf-8"?>
-<w:endnotes xmlns:wpc="http://schemas.microsoft.com/office/word/2010/wordprocessingCanvas" xmlns:mc="http://schemas.openxmlformats.org/markup-compatibility/2006" xmlns:o="urn:schemas-microsoft-com:office:office" xmlns:r="http://schemas.openxmlformats.org/officeDocument/2006/relationships" xmlns:m="http://schemas.openxmlformats.org/officeDocument/2006/math" xmlns:v="urn:schemas-microsoft-com:vml" xmlns:wp14="http://schemas.microsoft.com/office/word/2010/wordprocessingDrawing" xmlns:wp="http://schemas.openxmlformats.org/drawingml/2006/wordprocessingDrawing" xmlns:w="http://schemas.openxmlformats.org/wordprocessingml/2006/main" xmlns:w14="http://schemas.microsoft.com/office/word/2010/wordml" xmlns:w15="http://schemas.microsoft.com/office/word/2012/wordml" xmlns:w10="urn:schemas-microsoft-com:office:word" xmlns:wpg="http://schemas.microsoft.com/office/word/2010/wordprocessingGroup" xmlns:wpi="http://schemas.microsoft.com/office/word/2010/wordprocessingInk" xmlns:wne="http://schemas.microsoft.com/office/word/2006/wordml" xmlns:wps="http://schemas.microsoft.com/office/word/2010/wordprocessingShape" xmlns:wpsCustomData="http://www.wps.cn/officeDocument/2013/wpsCustomData" mc:Ignorable="w14 w15 wp14">
-  <w:endnote w:type="separator" w:id="0">
+<w:endnotes xmlns:wpc="http://schemas.microsoft.com/office/word/2010/wordprocessingCanvas" xmlns:mc="http://schemas.openxmlformats.org/markup-compatibility/2006" xmlns:o="urn:schemas-microsoft-com:office:office" xmlns:r="http://schemas.openxmlformats.org/officeDocument/2006/relationships" xmlns:m="http://schemas.openxmlformats.org/officeDocument/2006/math" xmlns:v="urn:schemas-microsoft-com:vml" xmlns:wp14="http://schemas.microsoft.com/office/word/2010/wordprocessingDrawing" xmlns:wp="http://schemas.openxmlformats.org/drawingml/2006/wordprocessingDrawing" xmlns:w10="urn:schemas-microsoft-com:office:word" xmlns:w="http://schemas.openxmlformats.org/wordprocessingml/2006/main" xmlns:w14="http://schemas.microsoft.com/office/word/2010/wordml" xmlns:w15="http://schemas.microsoft.com/office/word/2012/wordml" xmlns:wpg="http://schemas.microsoft.com/office/word/2010/wordprocessingGroup" xmlns:wpi="http://schemas.microsoft.com/office/word/2010/wordprocessingInk" xmlns:wne="http://schemas.microsoft.com/office/word/2006/wordml" xmlns:wps="http://schemas.microsoft.com/office/word/2010/wordprocessingShape" mc:Ignorable="w14 w15 wp14">
+  <w:endnote w:type="separator" w:id="-1">
     <w:p>
       <w:pPr>
         <w:spacing w:line="240" w:lineRule="auto"/>
@@ -1302,7 +2593,7 @@
       </w:r>
     </w:p>
   </w:endnote>
-  <w:endnote w:type="continuationSeparator" w:id="1">
+  <w:endnote w:type="continuationSeparator" w:id="0">
     <w:p>
       <w:pPr>
         <w:spacing w:line="240" w:lineRule="auto"/>
@@ -1316,21 +2607,21 @@
 </file>
 
 <file path=word/footnotes.xml><?xml version="1.0" encoding="utf-8"?>
-<w:footnotes xmlns:wpc="http://schemas.microsoft.com/office/word/2010/wordprocessingCanvas" xmlns:mc="http://schemas.openxmlformats.org/markup-compatibility/2006" xmlns:o="urn:schemas-microsoft-com:office:office" xmlns:r="http://schemas.openxmlformats.org/officeDocument/2006/relationships" xmlns:m="http://schemas.openxmlformats.org/officeDocument/2006/math" xmlns:v="urn:schemas-microsoft-com:vml" xmlns:wp14="http://schemas.microsoft.com/office/word/2010/wordprocessingDrawing" xmlns:wp="http://schemas.openxmlformats.org/drawingml/2006/wordprocessingDrawing" xmlns:w="http://schemas.openxmlformats.org/wordprocessingml/2006/main" xmlns:w14="http://schemas.microsoft.com/office/word/2010/wordml" xmlns:w15="http://schemas.microsoft.com/office/word/2012/wordml" xmlns:w10="urn:schemas-microsoft-com:office:word" xmlns:wpg="http://schemas.microsoft.com/office/word/2010/wordprocessingGroup" xmlns:wpi="http://schemas.microsoft.com/office/word/2010/wordprocessingInk" xmlns:wne="http://schemas.microsoft.com/office/word/2006/wordml" xmlns:wps="http://schemas.microsoft.com/office/word/2010/wordprocessingShape" xmlns:wpsCustomData="http://www.wps.cn/officeDocument/2013/wpsCustomData" mc:Ignorable="w14 w15 wp14">
-  <w:footnote w:type="separator" w:id="0">
+<w:footnotes xmlns:wpc="http://schemas.microsoft.com/office/word/2010/wordprocessingCanvas" xmlns:mc="http://schemas.openxmlformats.org/markup-compatibility/2006" xmlns:o="urn:schemas-microsoft-com:office:office" xmlns:r="http://schemas.openxmlformats.org/officeDocument/2006/relationships" xmlns:m="http://schemas.openxmlformats.org/officeDocument/2006/math" xmlns:v="urn:schemas-microsoft-com:vml" xmlns:wp14="http://schemas.microsoft.com/office/word/2010/wordprocessingDrawing" xmlns:wp="http://schemas.openxmlformats.org/drawingml/2006/wordprocessingDrawing" xmlns:w10="urn:schemas-microsoft-com:office:word" xmlns:w="http://schemas.openxmlformats.org/wordprocessingml/2006/main" xmlns:w14="http://schemas.microsoft.com/office/word/2010/wordml" xmlns:w15="http://schemas.microsoft.com/office/word/2012/wordml" xmlns:wpg="http://schemas.microsoft.com/office/word/2010/wordprocessingGroup" xmlns:wpi="http://schemas.microsoft.com/office/word/2010/wordprocessingInk" xmlns:wne="http://schemas.microsoft.com/office/word/2006/wordml" xmlns:wps="http://schemas.microsoft.com/office/word/2010/wordprocessingShape" mc:Ignorable="w14 w15 wp14">
+  <w:footnote w:type="separator" w:id="-1">
     <w:p>
       <w:pPr>
-        <w:spacing w:before="0" w:after="0" w:line="259" w:lineRule="auto"/>
+        <w:spacing w:after="0"/>
       </w:pPr>
       <w:r>
         <w:separator/>
       </w:r>
     </w:p>
   </w:footnote>
-  <w:footnote w:type="continuationSeparator" w:id="1">
+  <w:footnote w:type="continuationSeparator" w:id="0">
     <w:p>
       <w:pPr>
-        <w:spacing w:before="0" w:after="0" w:line="259" w:lineRule="auto"/>
+        <w:spacing w:after="0"/>
       </w:pPr>
       <w:r>
         <w:continuationSeparator/>
@@ -1341,293 +2632,412 @@
 </file>
 
 <file path=word/styles.xml><?xml version="1.0" encoding="utf-8"?>
-<w:styles xmlns:mc="http://schemas.openxmlformats.org/markup-compatibility/2006" xmlns:o="urn:schemas-microsoft-com:office:office" xmlns:r="http://schemas.openxmlformats.org/officeDocument/2006/relationships" xmlns:m="http://schemas.openxmlformats.org/officeDocument/2006/math" xmlns:v="urn:schemas-microsoft-com:vml" xmlns:w="http://schemas.openxmlformats.org/wordprocessingml/2006/main" xmlns:w14="http://schemas.microsoft.com/office/word/2010/wordml" xmlns:w10="urn:schemas-microsoft-com:office:word" xmlns:sl="http://schemas.openxmlformats.org/schemaLibrary/2006/main" xmlns:wpsCustomData="http://www.wps.cn/officeDocument/2013/wpsCustomData" mc:Ignorable="w14">
+<w:styles xmlns:mc="http://schemas.openxmlformats.org/markup-compatibility/2006" xmlns:r="http://schemas.openxmlformats.org/officeDocument/2006/relationships" xmlns:w="http://schemas.openxmlformats.org/wordprocessingml/2006/main" xmlns:w14="http://schemas.microsoft.com/office/word/2010/wordml" xmlns:w15="http://schemas.microsoft.com/office/word/2012/wordml" mc:Ignorable="w14 w15">
   <w:docDefaults>
     <w:rPrDefault>
       <w:rPr>
-        <w:rFonts w:ascii="Times New Roman" w:hAnsi="Times New Roman" w:eastAsiaTheme="minorHAnsi" w:cstheme="minorBidi"/>
+        <w:rFonts w:ascii="Times New Roman" w:eastAsiaTheme="minorHAnsi" w:hAnsi="Times New Roman" w:cstheme="minorBidi"/>
+        <w:lang w:val="en-US" w:eastAsia="en-US" w:bidi="ar-SA"/>
       </w:rPr>
     </w:rPrDefault>
     <w:pPrDefault/>
   </w:docDefaults>
-  <w:latentStyles w:count="260" w:defQFormat="0" w:defUnhideWhenUsed="1" w:defSemiHidden="1" w:defUIPriority="99" w:defLockedState="0">
-    <w:lsdException w:qFormat="1" w:unhideWhenUsed="0" w:uiPriority="0" w:semiHidden="0" w:name="Normal"/>
-    <w:lsdException w:qFormat="1" w:unhideWhenUsed="0" w:uiPriority="9" w:semiHidden="0" w:name="heading 1"/>
-    <w:lsdException w:qFormat="1" w:uiPriority="9" w:name="heading 2"/>
-    <w:lsdException w:qFormat="1" w:uiPriority="9" w:name="heading 3"/>
-    <w:lsdException w:qFormat="1" w:uiPriority="9" w:name="heading 4"/>
-    <w:lsdException w:qFormat="1" w:uiPriority="9" w:name="heading 5"/>
-    <w:lsdException w:qFormat="1" w:uiPriority="9" w:name="heading 6"/>
-    <w:lsdException w:qFormat="1" w:uiPriority="9" w:name="heading 7"/>
-    <w:lsdException w:qFormat="1" w:uiPriority="9" w:name="heading 8"/>
-    <w:lsdException w:qFormat="1" w:uiPriority="9" w:name="heading 9"/>
-    <w:lsdException w:uiPriority="99" w:name="index 1"/>
-    <w:lsdException w:uiPriority="99" w:name="index 2"/>
-    <w:lsdException w:uiPriority="99" w:name="index 3"/>
-    <w:lsdException w:uiPriority="99" w:name="index 4"/>
-    <w:lsdException w:uiPriority="99" w:name="index 5"/>
-    <w:lsdException w:uiPriority="99" w:name="index 6"/>
-    <w:lsdException w:uiPriority="99" w:name="index 7"/>
-    <w:lsdException w:uiPriority="99" w:name="index 8"/>
-    <w:lsdException w:uiPriority="99" w:name="index 9"/>
-    <w:lsdException w:uiPriority="39" w:name="toc 1"/>
-    <w:lsdException w:uiPriority="39" w:name="toc 2"/>
-    <w:lsdException w:uiPriority="39" w:name="toc 3"/>
-    <w:lsdException w:uiPriority="39" w:name="toc 4"/>
-    <w:lsdException w:uiPriority="39" w:name="toc 5"/>
-    <w:lsdException w:uiPriority="39" w:name="toc 6"/>
-    <w:lsdException w:uiPriority="39" w:name="toc 7"/>
-    <w:lsdException w:uiPriority="39" w:name="toc 8"/>
-    <w:lsdException w:uiPriority="39" w:name="toc 9"/>
-    <w:lsdException w:uiPriority="99" w:name="Normal Indent"/>
-    <w:lsdException w:uiPriority="99" w:name="footnote text"/>
-    <w:lsdException w:uiPriority="99" w:name="annotation text"/>
-    <w:lsdException w:qFormat="1" w:uiPriority="99" w:semiHidden="0" w:name="header"/>
-    <w:lsdException w:qFormat="1" w:uiPriority="99" w:semiHidden="0" w:name="footer"/>
-    <w:lsdException w:uiPriority="99" w:name="index heading"/>
-    <w:lsdException w:qFormat="1" w:uiPriority="35" w:name="caption"/>
-    <w:lsdException w:uiPriority="99" w:name="table of figures"/>
-    <w:lsdException w:uiPriority="99" w:name="envelope address"/>
-    <w:lsdException w:uiPriority="99" w:name="envelope return"/>
-    <w:lsdException w:uiPriority="99" w:name="footnote reference"/>
-    <w:lsdException w:uiPriority="99" w:name="annotation reference"/>
-    <w:lsdException w:uiPriority="99" w:name="line number"/>
-    <w:lsdException w:uiPriority="99" w:name="page number"/>
-    <w:lsdException w:uiPriority="99" w:name="endnote reference"/>
-    <w:lsdException w:uiPriority="99" w:name="endnote text"/>
-    <w:lsdException w:uiPriority="99" w:name="table of authorities"/>
-    <w:lsdException w:uiPriority="99" w:name="macro"/>
-    <w:lsdException w:uiPriority="99" w:name="toa heading"/>
-    <w:lsdException w:uiPriority="99" w:name="List"/>
-    <w:lsdException w:uiPriority="99" w:name="List Bullet"/>
-    <w:lsdException w:uiPriority="99" w:name="List Number"/>
-    <w:lsdException w:uiPriority="99" w:name="List 2"/>
-    <w:lsdException w:uiPriority="99" w:name="List 3"/>
-    <w:lsdException w:uiPriority="99" w:name="List 4"/>
-    <w:lsdException w:uiPriority="99" w:name="List 5"/>
-    <w:lsdException w:uiPriority="99" w:name="List Bullet 2"/>
-    <w:lsdException w:uiPriority="99" w:name="List Bullet 3"/>
-    <w:lsdException w:uiPriority="99" w:name="List Bullet 4"/>
-    <w:lsdException w:uiPriority="99" w:name="List Bullet 5"/>
-    <w:lsdException w:uiPriority="99" w:name="List Number 2"/>
-    <w:lsdException w:uiPriority="99" w:name="List Number 3"/>
-    <w:lsdException w:uiPriority="99" w:name="List Number 4"/>
-    <w:lsdException w:uiPriority="99" w:name="List Number 5"/>
-    <w:lsdException w:qFormat="1" w:unhideWhenUsed="0" w:uiPriority="10" w:semiHidden="0" w:name="Title"/>
-    <w:lsdException w:uiPriority="99" w:name="Closing"/>
-    <w:lsdException w:uiPriority="99" w:name="Signature"/>
-    <w:lsdException w:uiPriority="1" w:name="Default Paragraph Font"/>
-    <w:lsdException w:uiPriority="99" w:name="Body Text"/>
-    <w:lsdException w:uiPriority="99" w:name="Body Text Indent"/>
-    <w:lsdException w:uiPriority="99" w:name="List Continue"/>
-    <w:lsdException w:uiPriority="99" w:name="List Continue 2"/>
-    <w:lsdException w:uiPriority="99" w:name="List Continue 3"/>
-    <w:lsdException w:uiPriority="99" w:name="List Continue 4"/>
-    <w:lsdException w:uiPriority="99" w:name="List Continue 5"/>
-    <w:lsdException w:uiPriority="99" w:name="Message Header"/>
-    <w:lsdException w:qFormat="1" w:unhideWhenUsed="0" w:uiPriority="11" w:semiHidden="0" w:name="Subtitle"/>
-    <w:lsdException w:uiPriority="99" w:name="Salutation"/>
-    <w:lsdException w:uiPriority="99" w:name="Date"/>
-    <w:lsdException w:uiPriority="99" w:name="Body Text First Indent"/>
-    <w:lsdException w:uiPriority="99" w:name="Body Text First Indent 2"/>
-    <w:lsdException w:uiPriority="99" w:name="Note Heading"/>
-    <w:lsdException w:uiPriority="99" w:name="Body Text 2"/>
-    <w:lsdException w:uiPriority="99" w:name="Body Text 3"/>
-    <w:lsdException w:uiPriority="99" w:name="Body Text Indent 2"/>
-    <w:lsdException w:uiPriority="99" w:name="Body Text Indent 3"/>
-    <w:lsdException w:uiPriority="99" w:name="Block Text"/>
-    <w:lsdException w:uiPriority="99" w:name="Hyperlink"/>
-    <w:lsdException w:uiPriority="99" w:name="FollowedHyperlink"/>
-    <w:lsdException w:qFormat="1" w:unhideWhenUsed="0" w:uiPriority="22" w:semiHidden="0" w:name="Strong"/>
-    <w:lsdException w:qFormat="1" w:unhideWhenUsed="0" w:uiPriority="20" w:semiHidden="0" w:name="Emphasis"/>
-    <w:lsdException w:uiPriority="99" w:name="Document Map"/>
-    <w:lsdException w:uiPriority="99" w:name="Plain Text"/>
-    <w:lsdException w:uiPriority="99" w:name="E-mail Signature"/>
-    <w:lsdException w:uiPriority="99" w:name="Normal (Web)"/>
-    <w:lsdException w:uiPriority="99" w:name="HTML Acronym"/>
-    <w:lsdException w:uiPriority="99" w:name="HTML Address"/>
-    <w:lsdException w:uiPriority="99" w:name="HTML Cite"/>
-    <w:lsdException w:uiPriority="99" w:name="HTML Code"/>
-    <w:lsdException w:uiPriority="99" w:name="HTML Definition"/>
-    <w:lsdException w:uiPriority="99" w:name="HTML Keyboard"/>
-    <w:lsdException w:uiPriority="99" w:name="HTML Preformatted"/>
-    <w:lsdException w:uiPriority="99" w:name="HTML Sample"/>
-    <w:lsdException w:uiPriority="99" w:name="HTML Typewriter"/>
-    <w:lsdException w:uiPriority="99" w:name="HTML Variable"/>
-    <w:lsdException w:uiPriority="99" w:name="Normal Table"/>
-    <w:lsdException w:uiPriority="99" w:name="annotation subject"/>
-    <w:lsdException w:uiPriority="99" w:name="Table Simple 1"/>
-    <w:lsdException w:uiPriority="99" w:name="Table Simple 2"/>
-    <w:lsdException w:uiPriority="99" w:name="Table Simple 3"/>
-    <w:lsdException w:uiPriority="99" w:name="Table Classic 1"/>
-    <w:lsdException w:uiPriority="99" w:name="Table Classic 2"/>
-    <w:lsdException w:uiPriority="99" w:name="Table Classic 3"/>
-    <w:lsdException w:uiPriority="99" w:name="Table Classic 4"/>
-    <w:lsdException w:uiPriority="99" w:name="Table Colorful 1"/>
-    <w:lsdException w:uiPriority="99" w:name="Table Colorful 2"/>
-    <w:lsdException w:uiPriority="99" w:name="Table Colorful 3"/>
-    <w:lsdException w:uiPriority="99" w:name="Table Columns 1"/>
-    <w:lsdException w:uiPriority="99" w:name="Table Columns 2"/>
-    <w:lsdException w:uiPriority="99" w:name="Table Columns 3"/>
-    <w:lsdException w:uiPriority="99" w:name="Table Columns 4"/>
-    <w:lsdException w:uiPriority="99" w:name="Table Columns 5"/>
-    <w:lsdException w:uiPriority="99" w:name="Table Grid 1"/>
-    <w:lsdException w:uiPriority="99" w:name="Table Grid 2"/>
-    <w:lsdException w:uiPriority="99" w:name="Table Grid 3"/>
-    <w:lsdException w:uiPriority="99" w:name="Table Grid 4"/>
-    <w:lsdException w:uiPriority="99" w:name="Table Grid 5"/>
-    <w:lsdException w:uiPriority="99" w:name="Table Grid 6"/>
-    <w:lsdException w:uiPriority="99" w:name="Table Grid 7"/>
-    <w:lsdException w:uiPriority="99" w:name="Table Grid 8"/>
-    <w:lsdException w:uiPriority="99" w:name="Table List 1"/>
-    <w:lsdException w:uiPriority="99" w:name="Table List 2"/>
-    <w:lsdException w:uiPriority="99" w:name="Table List 3"/>
-    <w:lsdException w:uiPriority="99" w:name="Table List 4"/>
-    <w:lsdException w:uiPriority="99" w:name="Table List 5"/>
-    <w:lsdException w:uiPriority="99" w:name="Table List 6"/>
-    <w:lsdException w:uiPriority="99" w:name="Table List 7"/>
-    <w:lsdException w:uiPriority="99" w:name="Table List 8"/>
-    <w:lsdException w:uiPriority="99" w:name="Table 3D effects 1"/>
-    <w:lsdException w:uiPriority="99" w:name="Table 3D effects 2"/>
-    <w:lsdException w:uiPriority="99" w:name="Table 3D effects 3"/>
-    <w:lsdException w:uiPriority="99" w:name="Table Contemporary"/>
-    <w:lsdException w:uiPriority="99" w:name="Table Elegant"/>
-    <w:lsdException w:uiPriority="99" w:name="Table Professional"/>
-    <w:lsdException w:uiPriority="99" w:name="Table Subtle 1"/>
-    <w:lsdException w:uiPriority="99" w:name="Table Subtle 2"/>
-    <w:lsdException w:uiPriority="99" w:name="Table Web 1"/>
-    <w:lsdException w:uiPriority="99" w:name="Table Web 2"/>
-    <w:lsdException w:uiPriority="99" w:name="Table Web 3"/>
-    <w:lsdException w:uiPriority="99" w:name="Balloon Text"/>
-    <w:lsdException w:qFormat="1" w:unhideWhenUsed="0" w:uiPriority="39" w:semiHidden="0" w:name="Table Grid"/>
-    <w:lsdException w:uiPriority="99" w:name="Table Theme"/>
-    <w:lsdException w:unhideWhenUsed="0" w:uiPriority="60" w:semiHidden="0" w:name="Light Shading"/>
-    <w:lsdException w:unhideWhenUsed="0" w:uiPriority="61" w:semiHidden="0" w:name="Light List"/>
-    <w:lsdException w:unhideWhenUsed="0" w:uiPriority="62" w:semiHidden="0" w:name="Light Grid"/>
-    <w:lsdException w:unhideWhenUsed="0" w:uiPriority="63" w:semiHidden="0" w:name="Medium Shading 1"/>
-    <w:lsdException w:unhideWhenUsed="0" w:uiPriority="64" w:semiHidden="0" w:name="Medium Shading 2"/>
-    <w:lsdException w:unhideWhenUsed="0" w:uiPriority="65" w:semiHidden="0" w:name="Medium List 1"/>
-    <w:lsdException w:unhideWhenUsed="0" w:uiPriority="66" w:semiHidden="0" w:name="Medium List 2"/>
-    <w:lsdException w:unhideWhenUsed="0" w:uiPriority="67" w:semiHidden="0" w:name="Medium Grid 1"/>
-    <w:lsdException w:unhideWhenUsed="0" w:uiPriority="68" w:semiHidden="0" w:name="Medium Grid 2"/>
-    <w:lsdException w:unhideWhenUsed="0" w:uiPriority="69" w:semiHidden="0" w:name="Medium Grid 3"/>
-    <w:lsdException w:unhideWhenUsed="0" w:uiPriority="70" w:semiHidden="0" w:name="Dark List"/>
-    <w:lsdException w:unhideWhenUsed="0" w:uiPriority="71" w:semiHidden="0" w:name="Colorful Shading"/>
-    <w:lsdException w:unhideWhenUsed="0" w:uiPriority="72" w:semiHidden="0" w:name="Colorful List"/>
-    <w:lsdException w:unhideWhenUsed="0" w:uiPriority="73" w:semiHidden="0" w:name="Colorful Grid"/>
-    <w:lsdException w:unhideWhenUsed="0" w:uiPriority="60" w:semiHidden="0" w:name="Light Shading Accent 1"/>
-    <w:lsdException w:unhideWhenUsed="0" w:uiPriority="61" w:semiHidden="0" w:name="Light List Accent 1"/>
-    <w:lsdException w:unhideWhenUsed="0" w:uiPriority="62" w:semiHidden="0" w:name="Light Grid Accent 1"/>
-    <w:lsdException w:unhideWhenUsed="0" w:uiPriority="63" w:semiHidden="0" w:name="Medium Shading 1 Accent 1"/>
-    <w:lsdException w:unhideWhenUsed="0" w:uiPriority="64" w:semiHidden="0" w:name="Medium Shading 2 Accent 1"/>
-    <w:lsdException w:unhideWhenUsed="0" w:uiPriority="65" w:semiHidden="0" w:name="Medium List 1 Accent 1"/>
-    <w:lsdException w:unhideWhenUsed="0" w:uiPriority="66" w:semiHidden="0" w:name="Medium List 2 Accent 1"/>
-    <w:lsdException w:unhideWhenUsed="0" w:uiPriority="67" w:semiHidden="0" w:name="Medium Grid 1 Accent 1"/>
-    <w:lsdException w:unhideWhenUsed="0" w:uiPriority="68" w:semiHidden="0" w:name="Medium Grid 2 Accent 1"/>
-    <w:lsdException w:unhideWhenUsed="0" w:uiPriority="69" w:semiHidden="0" w:name="Medium Grid 3 Accent 1"/>
-    <w:lsdException w:unhideWhenUsed="0" w:uiPriority="70" w:semiHidden="0" w:name="Dark List Accent 1"/>
-    <w:lsdException w:unhideWhenUsed="0" w:uiPriority="71" w:semiHidden="0" w:name="Colorful Shading Accent 1"/>
-    <w:lsdException w:unhideWhenUsed="0" w:uiPriority="72" w:semiHidden="0" w:name="Colorful List Accent 1"/>
-    <w:lsdException w:unhideWhenUsed="0" w:uiPriority="73" w:semiHidden="0" w:name="Colorful Grid Accent 1"/>
-    <w:lsdException w:unhideWhenUsed="0" w:uiPriority="60" w:semiHidden="0" w:name="Light Shading Accent 2"/>
-    <w:lsdException w:unhideWhenUsed="0" w:uiPriority="61" w:semiHidden="0" w:name="Light List Accent 2"/>
-    <w:lsdException w:unhideWhenUsed="0" w:uiPriority="62" w:semiHidden="0" w:name="Light Grid Accent 2"/>
-    <w:lsdException w:unhideWhenUsed="0" w:uiPriority="63" w:semiHidden="0" w:name="Medium Shading 1 Accent 2"/>
-    <w:lsdException w:unhideWhenUsed="0" w:uiPriority="64" w:semiHidden="0" w:name="Medium Shading 2 Accent 2"/>
-    <w:lsdException w:unhideWhenUsed="0" w:uiPriority="65" w:semiHidden="0" w:name="Medium List 1 Accent 2"/>
-    <w:lsdException w:unhideWhenUsed="0" w:uiPriority="66" w:semiHidden="0" w:name="Medium List 2 Accent 2"/>
-    <w:lsdException w:unhideWhenUsed="0" w:uiPriority="67" w:semiHidden="0" w:name="Medium Grid 1 Accent 2"/>
-    <w:lsdException w:unhideWhenUsed="0" w:uiPriority="68" w:semiHidden="0" w:name="Medium Grid 2 Accent 2"/>
-    <w:lsdException w:unhideWhenUsed="0" w:uiPriority="69" w:semiHidden="0" w:name="Medium Grid 3 Accent 2"/>
-    <w:lsdException w:unhideWhenUsed="0" w:uiPriority="70" w:semiHidden="0" w:name="Dark List Accent 2"/>
-    <w:lsdException w:unhideWhenUsed="0" w:uiPriority="71" w:semiHidden="0" w:name="Colorful Shading Accent 2"/>
-    <w:lsdException w:unhideWhenUsed="0" w:uiPriority="72" w:semiHidden="0" w:name="Colorful List Accent 2"/>
-    <w:lsdException w:unhideWhenUsed="0" w:uiPriority="73" w:semiHidden="0" w:name="Colorful Grid Accent 2"/>
-    <w:lsdException w:unhideWhenUsed="0" w:uiPriority="60" w:semiHidden="0" w:name="Light Shading Accent 3"/>
-    <w:lsdException w:unhideWhenUsed="0" w:uiPriority="61" w:semiHidden="0" w:name="Light List Accent 3"/>
-    <w:lsdException w:unhideWhenUsed="0" w:uiPriority="62" w:semiHidden="0" w:name="Light Grid Accent 3"/>
-    <w:lsdException w:unhideWhenUsed="0" w:uiPriority="63" w:semiHidden="0" w:name="Medium Shading 1 Accent 3"/>
-    <w:lsdException w:unhideWhenUsed="0" w:uiPriority="64" w:semiHidden="0" w:name="Medium Shading 2 Accent 3"/>
-    <w:lsdException w:unhideWhenUsed="0" w:uiPriority="65" w:semiHidden="0" w:name="Medium List 1 Accent 3"/>
-    <w:lsdException w:unhideWhenUsed="0" w:uiPriority="66" w:semiHidden="0" w:name="Medium List 2 Accent 3"/>
-    <w:lsdException w:unhideWhenUsed="0" w:uiPriority="67" w:semiHidden="0" w:name="Medium Grid 1 Accent 3"/>
-    <w:lsdException w:unhideWhenUsed="0" w:uiPriority="68" w:semiHidden="0" w:name="Medium Grid 2 Accent 3"/>
-    <w:lsdException w:unhideWhenUsed="0" w:uiPriority="69" w:semiHidden="0" w:name="Medium Grid 3 Accent 3"/>
-    <w:lsdException w:unhideWhenUsed="0" w:uiPriority="70" w:semiHidden="0" w:name="Dark List Accent 3"/>
-    <w:lsdException w:unhideWhenUsed="0" w:uiPriority="71" w:semiHidden="0" w:name="Colorful Shading Accent 3"/>
-    <w:lsdException w:unhideWhenUsed="0" w:uiPriority="72" w:semiHidden="0" w:name="Colorful List Accent 3"/>
-    <w:lsdException w:unhideWhenUsed="0" w:uiPriority="73" w:semiHidden="0" w:name="Colorful Grid Accent 3"/>
-    <w:lsdException w:unhideWhenUsed="0" w:uiPriority="60" w:semiHidden="0" w:name="Light Shading Accent 4"/>
-    <w:lsdException w:unhideWhenUsed="0" w:uiPriority="61" w:semiHidden="0" w:name="Light List Accent 4"/>
-    <w:lsdException w:unhideWhenUsed="0" w:uiPriority="62" w:semiHidden="0" w:name="Light Grid Accent 4"/>
-    <w:lsdException w:unhideWhenUsed="0" w:uiPriority="63" w:semiHidden="0" w:name="Medium Shading 1 Accent 4"/>
-    <w:lsdException w:unhideWhenUsed="0" w:uiPriority="64" w:semiHidden="0" w:name="Medium Shading 2 Accent 4"/>
-    <w:lsdException w:unhideWhenUsed="0" w:uiPriority="65" w:semiHidden="0" w:name="Medium List 1 Accent 4"/>
-    <w:lsdException w:unhideWhenUsed="0" w:uiPriority="66" w:semiHidden="0" w:name="Medium List 2 Accent 4"/>
-    <w:lsdException w:unhideWhenUsed="0" w:uiPriority="67" w:semiHidden="0" w:name="Medium Grid 1 Accent 4"/>
-    <w:lsdException w:unhideWhenUsed="0" w:uiPriority="68" w:semiHidden="0" w:name="Medium Grid 2 Accent 4"/>
-    <w:lsdException w:unhideWhenUsed="0" w:uiPriority="69" w:semiHidden="0" w:name="Medium Grid 3 Accent 4"/>
-    <w:lsdException w:unhideWhenUsed="0" w:uiPriority="70" w:semiHidden="0" w:name="Dark List Accent 4"/>
-    <w:lsdException w:unhideWhenUsed="0" w:uiPriority="71" w:semiHidden="0" w:name="Colorful Shading Accent 4"/>
-    <w:lsdException w:unhideWhenUsed="0" w:uiPriority="72" w:semiHidden="0" w:name="Colorful List Accent 4"/>
-    <w:lsdException w:unhideWhenUsed="0" w:uiPriority="73" w:semiHidden="0" w:name="Colorful Grid Accent 4"/>
-    <w:lsdException w:unhideWhenUsed="0" w:uiPriority="60" w:semiHidden="0" w:name="Light Shading Accent 5"/>
-    <w:lsdException w:unhideWhenUsed="0" w:uiPriority="61" w:semiHidden="0" w:name="Light List Accent 5"/>
-    <w:lsdException w:unhideWhenUsed="0" w:uiPriority="62" w:semiHidden="0" w:name="Light Grid Accent 5"/>
-    <w:lsdException w:unhideWhenUsed="0" w:uiPriority="63" w:semiHidden="0" w:name="Medium Shading 1 Accent 5"/>
-    <w:lsdException w:unhideWhenUsed="0" w:uiPriority="64" w:semiHidden="0" w:name="Medium Shading 2 Accent 5"/>
-    <w:lsdException w:unhideWhenUsed="0" w:uiPriority="65" w:semiHidden="0" w:name="Medium List 1 Accent 5"/>
-    <w:lsdException w:unhideWhenUsed="0" w:uiPriority="66" w:semiHidden="0" w:name="Medium List 2 Accent 5"/>
-    <w:lsdException w:unhideWhenUsed="0" w:uiPriority="67" w:semiHidden="0" w:name="Medium Grid 1 Accent 5"/>
-    <w:lsdException w:unhideWhenUsed="0" w:uiPriority="68" w:semiHidden="0" w:name="Medium Grid 2 Accent 5"/>
-    <w:lsdException w:unhideWhenUsed="0" w:uiPriority="69" w:semiHidden="0" w:name="Medium Grid 3 Accent 5"/>
-    <w:lsdException w:unhideWhenUsed="0" w:uiPriority="70" w:semiHidden="0" w:name="Dark List Accent 5"/>
-    <w:lsdException w:unhideWhenUsed="0" w:uiPriority="71" w:semiHidden="0" w:name="Colorful Shading Accent 5"/>
-    <w:lsdException w:unhideWhenUsed="0" w:uiPriority="72" w:semiHidden="0" w:name="Colorful List Accent 5"/>
-    <w:lsdException w:unhideWhenUsed="0" w:uiPriority="73" w:semiHidden="0" w:name="Colorful Grid Accent 5"/>
-    <w:lsdException w:unhideWhenUsed="0" w:uiPriority="60" w:semiHidden="0" w:name="Light Shading Accent 6"/>
-    <w:lsdException w:unhideWhenUsed="0" w:uiPriority="61" w:semiHidden="0" w:name="Light List Accent 6"/>
-    <w:lsdException w:unhideWhenUsed="0" w:uiPriority="62" w:semiHidden="0" w:name="Light Grid Accent 6"/>
-    <w:lsdException w:unhideWhenUsed="0" w:uiPriority="63" w:semiHidden="0" w:name="Medium Shading 1 Accent 6"/>
-    <w:lsdException w:unhideWhenUsed="0" w:uiPriority="64" w:semiHidden="0" w:name="Medium Shading 2 Accent 6"/>
-    <w:lsdException w:unhideWhenUsed="0" w:uiPriority="65" w:semiHidden="0" w:name="Medium List 1 Accent 6"/>
-    <w:lsdException w:unhideWhenUsed="0" w:uiPriority="66" w:semiHidden="0" w:name="Medium List 2 Accent 6"/>
-    <w:lsdException w:unhideWhenUsed="0" w:uiPriority="67" w:semiHidden="0" w:name="Medium Grid 1 Accent 6"/>
-    <w:lsdException w:unhideWhenUsed="0" w:uiPriority="68" w:semiHidden="0" w:name="Medium Grid 2 Accent 6"/>
-    <w:lsdException w:unhideWhenUsed="0" w:uiPriority="69" w:semiHidden="0" w:name="Medium Grid 3 Accent 6"/>
-    <w:lsdException w:unhideWhenUsed="0" w:uiPriority="70" w:semiHidden="0" w:name="Dark List Accent 6"/>
-    <w:lsdException w:unhideWhenUsed="0" w:uiPriority="71" w:semiHidden="0" w:name="Colorful Shading Accent 6"/>
-    <w:lsdException w:unhideWhenUsed="0" w:uiPriority="72" w:semiHidden="0" w:name="Colorful List Accent 6"/>
-    <w:lsdException w:unhideWhenUsed="0" w:uiPriority="73" w:semiHidden="0" w:name="Colorful Grid Accent 6"/>
+  <w:latentStyles w:defLockedState="0" w:defUIPriority="99" w:defSemiHidden="0" w:defUnhideWhenUsed="0" w:defQFormat="0" w:count="371">
+    <w:lsdException w:name="Normal" w:uiPriority="0" w:qFormat="1"/>
+    <w:lsdException w:name="heading 1" w:uiPriority="9" w:qFormat="1"/>
+    <w:lsdException w:name="heading 2" w:semiHidden="1" w:uiPriority="9" w:unhideWhenUsed="1" w:qFormat="1"/>
+    <w:lsdException w:name="heading 3" w:semiHidden="1" w:uiPriority="9" w:unhideWhenUsed="1" w:qFormat="1"/>
+    <w:lsdException w:name="heading 4" w:semiHidden="1" w:uiPriority="9" w:unhideWhenUsed="1" w:qFormat="1"/>
+    <w:lsdException w:name="heading 5" w:semiHidden="1" w:uiPriority="9" w:unhideWhenUsed="1" w:qFormat="1"/>
+    <w:lsdException w:name="heading 6" w:semiHidden="1" w:uiPriority="9" w:unhideWhenUsed="1" w:qFormat="1"/>
+    <w:lsdException w:name="heading 7" w:semiHidden="1" w:uiPriority="9" w:unhideWhenUsed="1" w:qFormat="1"/>
+    <w:lsdException w:name="heading 8" w:semiHidden="1" w:uiPriority="9" w:unhideWhenUsed="1" w:qFormat="1"/>
+    <w:lsdException w:name="heading 9" w:semiHidden="1" w:uiPriority="9" w:unhideWhenUsed="1" w:qFormat="1"/>
+    <w:lsdException w:name="index 1" w:semiHidden="1" w:unhideWhenUsed="1"/>
+    <w:lsdException w:name="index 2" w:semiHidden="1" w:unhideWhenUsed="1"/>
+    <w:lsdException w:name="index 3" w:semiHidden="1" w:unhideWhenUsed="1"/>
+    <w:lsdException w:name="index 4" w:semiHidden="1" w:unhideWhenUsed="1"/>
+    <w:lsdException w:name="index 5" w:semiHidden="1" w:unhideWhenUsed="1"/>
+    <w:lsdException w:name="index 6" w:semiHidden="1" w:unhideWhenUsed="1"/>
+    <w:lsdException w:name="index 7" w:semiHidden="1" w:unhideWhenUsed="1"/>
+    <w:lsdException w:name="index 8" w:semiHidden="1" w:unhideWhenUsed="1"/>
+    <w:lsdException w:name="index 9" w:semiHidden="1" w:unhideWhenUsed="1"/>
+    <w:lsdException w:name="toc 1" w:semiHidden="1" w:uiPriority="39" w:unhideWhenUsed="1"/>
+    <w:lsdException w:name="toc 2" w:semiHidden="1" w:uiPriority="39" w:unhideWhenUsed="1"/>
+    <w:lsdException w:name="toc 3" w:semiHidden="1" w:uiPriority="39" w:unhideWhenUsed="1"/>
+    <w:lsdException w:name="toc 4" w:semiHidden="1" w:uiPriority="39" w:unhideWhenUsed="1"/>
+    <w:lsdException w:name="toc 5" w:semiHidden="1" w:uiPriority="39" w:unhideWhenUsed="1"/>
+    <w:lsdException w:name="toc 6" w:semiHidden="1" w:uiPriority="39" w:unhideWhenUsed="1"/>
+    <w:lsdException w:name="toc 7" w:semiHidden="1" w:uiPriority="39" w:unhideWhenUsed="1"/>
+    <w:lsdException w:name="toc 8" w:semiHidden="1" w:uiPriority="39" w:unhideWhenUsed="1"/>
+    <w:lsdException w:name="toc 9" w:semiHidden="1" w:uiPriority="39" w:unhideWhenUsed="1"/>
+    <w:lsdException w:name="Normal Indent" w:semiHidden="1" w:unhideWhenUsed="1"/>
+    <w:lsdException w:name="footnote text" w:semiHidden="1" w:unhideWhenUsed="1"/>
+    <w:lsdException w:name="annotation text" w:semiHidden="1" w:unhideWhenUsed="1"/>
+    <w:lsdException w:name="header" w:unhideWhenUsed="1" w:qFormat="1"/>
+    <w:lsdException w:name="footer" w:unhideWhenUsed="1" w:qFormat="1"/>
+    <w:lsdException w:name="index heading" w:semiHidden="1" w:unhideWhenUsed="1"/>
+    <w:lsdException w:name="caption" w:semiHidden="1" w:uiPriority="35" w:unhideWhenUsed="1" w:qFormat="1"/>
+    <w:lsdException w:name="table of figures" w:semiHidden="1" w:unhideWhenUsed="1"/>
+    <w:lsdException w:name="envelope address" w:semiHidden="1" w:unhideWhenUsed="1"/>
+    <w:lsdException w:name="envelope return" w:semiHidden="1" w:unhideWhenUsed="1"/>
+    <w:lsdException w:name="footnote reference" w:semiHidden="1" w:unhideWhenUsed="1"/>
+    <w:lsdException w:name="annotation reference" w:semiHidden="1" w:unhideWhenUsed="1"/>
+    <w:lsdException w:name="line number" w:semiHidden="1" w:unhideWhenUsed="1"/>
+    <w:lsdException w:name="page number" w:semiHidden="1" w:unhideWhenUsed="1"/>
+    <w:lsdException w:name="endnote reference" w:semiHidden="1" w:unhideWhenUsed="1"/>
+    <w:lsdException w:name="endnote text" w:semiHidden="1" w:unhideWhenUsed="1"/>
+    <w:lsdException w:name="table of authorities" w:semiHidden="1" w:unhideWhenUsed="1"/>
+    <w:lsdException w:name="macro" w:semiHidden="1" w:unhideWhenUsed="1"/>
+    <w:lsdException w:name="toa heading" w:semiHidden="1" w:unhideWhenUsed="1"/>
+    <w:lsdException w:name="List" w:semiHidden="1" w:unhideWhenUsed="1"/>
+    <w:lsdException w:name="List Bullet" w:semiHidden="1" w:unhideWhenUsed="1"/>
+    <w:lsdException w:name="List Number" w:semiHidden="1" w:unhideWhenUsed="1"/>
+    <w:lsdException w:name="List 2" w:semiHidden="1" w:unhideWhenUsed="1"/>
+    <w:lsdException w:name="List 3" w:semiHidden="1" w:unhideWhenUsed="1"/>
+    <w:lsdException w:name="List 4" w:semiHidden="1" w:unhideWhenUsed="1"/>
+    <w:lsdException w:name="List 5" w:semiHidden="1" w:unhideWhenUsed="1"/>
+    <w:lsdException w:name="List Bullet 2" w:semiHidden="1" w:unhideWhenUsed="1"/>
+    <w:lsdException w:name="List Bullet 3" w:semiHidden="1" w:unhideWhenUsed="1"/>
+    <w:lsdException w:name="List Bullet 4" w:semiHidden="1" w:unhideWhenUsed="1"/>
+    <w:lsdException w:name="List Bullet 5" w:semiHidden="1" w:unhideWhenUsed="1"/>
+    <w:lsdException w:name="List Number 2" w:semiHidden="1" w:unhideWhenUsed="1"/>
+    <w:lsdException w:name="List Number 3" w:semiHidden="1" w:unhideWhenUsed="1"/>
+    <w:lsdException w:name="List Number 4" w:semiHidden="1" w:unhideWhenUsed="1"/>
+    <w:lsdException w:name="List Number 5" w:semiHidden="1" w:unhideWhenUsed="1"/>
+    <w:lsdException w:name="Title" w:uiPriority="10" w:qFormat="1"/>
+    <w:lsdException w:name="Closing" w:semiHidden="1" w:unhideWhenUsed="1"/>
+    <w:lsdException w:name="Signature" w:semiHidden="1" w:unhideWhenUsed="1"/>
+    <w:lsdException w:name="Default Paragraph Font" w:semiHidden="1" w:uiPriority="1" w:unhideWhenUsed="1"/>
+    <w:lsdException w:name="Body Text" w:semiHidden="1" w:unhideWhenUsed="1"/>
+    <w:lsdException w:name="Body Text Indent" w:semiHidden="1" w:unhideWhenUsed="1"/>
+    <w:lsdException w:name="List Continue" w:semiHidden="1" w:unhideWhenUsed="1"/>
+    <w:lsdException w:name="List Continue 2" w:semiHidden="1" w:unhideWhenUsed="1"/>
+    <w:lsdException w:name="List Continue 3" w:semiHidden="1" w:unhideWhenUsed="1"/>
+    <w:lsdException w:name="List Continue 4" w:semiHidden="1" w:unhideWhenUsed="1"/>
+    <w:lsdException w:name="List Continue 5" w:semiHidden="1" w:unhideWhenUsed="1"/>
+    <w:lsdException w:name="Message Header" w:semiHidden="1" w:unhideWhenUsed="1"/>
+    <w:lsdException w:name="Subtitle" w:uiPriority="11" w:qFormat="1"/>
+    <w:lsdException w:name="Salutation" w:semiHidden="1" w:unhideWhenUsed="1"/>
+    <w:lsdException w:name="Date" w:semiHidden="1" w:unhideWhenUsed="1"/>
+    <w:lsdException w:name="Body Text First Indent" w:semiHidden="1" w:unhideWhenUsed="1"/>
+    <w:lsdException w:name="Body Text First Indent 2" w:semiHidden="1" w:unhideWhenUsed="1"/>
+    <w:lsdException w:name="Note Heading" w:semiHidden="1" w:unhideWhenUsed="1"/>
+    <w:lsdException w:name="Body Text 2" w:semiHidden="1" w:unhideWhenUsed="1"/>
+    <w:lsdException w:name="Body Text 3" w:semiHidden="1" w:unhideWhenUsed="1"/>
+    <w:lsdException w:name="Body Text Indent 2" w:semiHidden="1" w:unhideWhenUsed="1"/>
+    <w:lsdException w:name="Body Text Indent 3" w:semiHidden="1" w:unhideWhenUsed="1"/>
+    <w:lsdException w:name="Block Text" w:semiHidden="1" w:unhideWhenUsed="1"/>
+    <w:lsdException w:name="Hyperlink" w:semiHidden="1" w:unhideWhenUsed="1"/>
+    <w:lsdException w:name="FollowedHyperlink" w:semiHidden="1" w:unhideWhenUsed="1"/>
+    <w:lsdException w:name="Strong" w:uiPriority="22" w:qFormat="1"/>
+    <w:lsdException w:name="Emphasis" w:uiPriority="20" w:qFormat="1"/>
+    <w:lsdException w:name="Document Map" w:semiHidden="1" w:unhideWhenUsed="1"/>
+    <w:lsdException w:name="Plain Text" w:semiHidden="1" w:unhideWhenUsed="1"/>
+    <w:lsdException w:name="E-mail Signature" w:semiHidden="1" w:unhideWhenUsed="1"/>
+    <w:lsdException w:name="HTML Top of Form" w:semiHidden="1" w:unhideWhenUsed="1"/>
+    <w:lsdException w:name="HTML Bottom of Form" w:semiHidden="1" w:unhideWhenUsed="1"/>
+    <w:lsdException w:name="Normal (Web)" w:semiHidden="1" w:unhideWhenUsed="1"/>
+    <w:lsdException w:name="HTML Acronym" w:semiHidden="1" w:unhideWhenUsed="1"/>
+    <w:lsdException w:name="HTML Address" w:semiHidden="1" w:unhideWhenUsed="1"/>
+    <w:lsdException w:name="HTML Cite" w:semiHidden="1" w:unhideWhenUsed="1"/>
+    <w:lsdException w:name="HTML Code" w:semiHidden="1" w:unhideWhenUsed="1"/>
+    <w:lsdException w:name="HTML Definition" w:semiHidden="1" w:unhideWhenUsed="1"/>
+    <w:lsdException w:name="HTML Keyboard" w:semiHidden="1" w:unhideWhenUsed="1"/>
+    <w:lsdException w:name="HTML Preformatted" w:semiHidden="1" w:unhideWhenUsed="1"/>
+    <w:lsdException w:name="HTML Sample" w:semiHidden="1" w:unhideWhenUsed="1"/>
+    <w:lsdException w:name="HTML Typewriter" w:semiHidden="1" w:unhideWhenUsed="1"/>
+    <w:lsdException w:name="HTML Variable" w:semiHidden="1" w:unhideWhenUsed="1"/>
+    <w:lsdException w:name="Normal Table" w:semiHidden="1" w:unhideWhenUsed="1"/>
+    <w:lsdException w:name="annotation subject" w:semiHidden="1" w:unhideWhenUsed="1"/>
+    <w:lsdException w:name="No List" w:semiHidden="1" w:unhideWhenUsed="1"/>
+    <w:lsdException w:name="Outline List 1" w:semiHidden="1" w:unhideWhenUsed="1"/>
+    <w:lsdException w:name="Outline List 2" w:semiHidden="1" w:unhideWhenUsed="1"/>
+    <w:lsdException w:name="Outline List 3" w:semiHidden="1" w:unhideWhenUsed="1"/>
+    <w:lsdException w:name="Table Simple 1" w:semiHidden="1" w:unhideWhenUsed="1"/>
+    <w:lsdException w:name="Table Simple 2" w:semiHidden="1" w:unhideWhenUsed="1"/>
+    <w:lsdException w:name="Table Simple 3" w:semiHidden="1" w:unhideWhenUsed="1"/>
+    <w:lsdException w:name="Table Classic 1" w:semiHidden="1" w:unhideWhenUsed="1"/>
+    <w:lsdException w:name="Table Classic 2" w:semiHidden="1" w:unhideWhenUsed="1"/>
+    <w:lsdException w:name="Table Classic 3" w:semiHidden="1" w:unhideWhenUsed="1"/>
+    <w:lsdException w:name="Table Classic 4" w:semiHidden="1" w:unhideWhenUsed="1"/>
+    <w:lsdException w:name="Table Colorful 1" w:semiHidden="1" w:unhideWhenUsed="1"/>
+    <w:lsdException w:name="Table Colorful 2" w:semiHidden="1" w:unhideWhenUsed="1"/>
+    <w:lsdException w:name="Table Colorful 3" w:semiHidden="1" w:unhideWhenUsed="1"/>
+    <w:lsdException w:name="Table Columns 1" w:semiHidden="1" w:unhideWhenUsed="1"/>
+    <w:lsdException w:name="Table Columns 2" w:semiHidden="1" w:unhideWhenUsed="1"/>
+    <w:lsdException w:name="Table Columns 3" w:semiHidden="1" w:unhideWhenUsed="1"/>
+    <w:lsdException w:name="Table Columns 4" w:semiHidden="1" w:unhideWhenUsed="1"/>
+    <w:lsdException w:name="Table Columns 5" w:semiHidden="1" w:unhideWhenUsed="1"/>
+    <w:lsdException w:name="Table Grid 1" w:semiHidden="1" w:unhideWhenUsed="1"/>
+    <w:lsdException w:name="Table Grid 2" w:semiHidden="1" w:unhideWhenUsed="1"/>
+    <w:lsdException w:name="Table Grid 3" w:semiHidden="1" w:unhideWhenUsed="1"/>
+    <w:lsdException w:name="Table Grid 4" w:semiHidden="1" w:unhideWhenUsed="1"/>
+    <w:lsdException w:name="Table Grid 5" w:semiHidden="1" w:unhideWhenUsed="1"/>
+    <w:lsdException w:name="Table Grid 6" w:semiHidden="1" w:unhideWhenUsed="1"/>
+    <w:lsdException w:name="Table Grid 7" w:semiHidden="1" w:unhideWhenUsed="1"/>
+    <w:lsdException w:name="Table Grid 8" w:semiHidden="1" w:unhideWhenUsed="1"/>
+    <w:lsdException w:name="Table List 1" w:semiHidden="1" w:unhideWhenUsed="1"/>
+    <w:lsdException w:name="Table List 2" w:semiHidden="1" w:unhideWhenUsed="1"/>
+    <w:lsdException w:name="Table List 3" w:semiHidden="1" w:unhideWhenUsed="1"/>
+    <w:lsdException w:name="Table List 4" w:semiHidden="1" w:unhideWhenUsed="1"/>
+    <w:lsdException w:name="Table List 5" w:semiHidden="1" w:unhideWhenUsed="1"/>
+    <w:lsdException w:name="Table List 6" w:semiHidden="1" w:unhideWhenUsed="1"/>
+    <w:lsdException w:name="Table List 7" w:semiHidden="1" w:unhideWhenUsed="1"/>
+    <w:lsdException w:name="Table List 8" w:semiHidden="1" w:unhideWhenUsed="1"/>
+    <w:lsdException w:name="Table 3D effects 1" w:semiHidden="1" w:unhideWhenUsed="1"/>
+    <w:lsdException w:name="Table 3D effects 2" w:semiHidden="1" w:unhideWhenUsed="1"/>
+    <w:lsdException w:name="Table 3D effects 3" w:semiHidden="1" w:unhideWhenUsed="1"/>
+    <w:lsdException w:name="Table Contemporary" w:semiHidden="1" w:unhideWhenUsed="1"/>
+    <w:lsdException w:name="Table Elegant" w:semiHidden="1" w:unhideWhenUsed="1"/>
+    <w:lsdException w:name="Table Professional" w:semiHidden="1" w:unhideWhenUsed="1"/>
+    <w:lsdException w:name="Table Subtle 1" w:semiHidden="1" w:unhideWhenUsed="1"/>
+    <w:lsdException w:name="Table Subtle 2" w:semiHidden="1" w:unhideWhenUsed="1"/>
+    <w:lsdException w:name="Table Web 1" w:semiHidden="1" w:unhideWhenUsed="1"/>
+    <w:lsdException w:name="Table Web 2" w:semiHidden="1" w:unhideWhenUsed="1"/>
+    <w:lsdException w:name="Table Web 3" w:semiHidden="1" w:unhideWhenUsed="1"/>
+    <w:lsdException w:name="Balloon Text" w:semiHidden="1" w:unhideWhenUsed="1"/>
+    <w:lsdException w:name="Table Grid" w:semiHidden="1" w:uiPriority="39" w:unhideWhenUsed="1" w:qFormat="1"/>
+    <w:lsdException w:name="Table Theme" w:semiHidden="1" w:unhideWhenUsed="1"/>
+    <w:lsdException w:name="Placeholder Text" w:semiHidden="1"/>
+    <w:lsdException w:name="Light Shading" w:uiPriority="60"/>
+    <w:lsdException w:name="Light List" w:uiPriority="61"/>
+    <w:lsdException w:name="Light Grid" w:uiPriority="62"/>
+    <w:lsdException w:name="Medium Shading 1" w:uiPriority="63"/>
+    <w:lsdException w:name="Medium Shading 2" w:uiPriority="64"/>
+    <w:lsdException w:name="Medium List 1" w:uiPriority="65"/>
+    <w:lsdException w:name="Medium List 2" w:uiPriority="66"/>
+    <w:lsdException w:name="Medium Grid 1" w:uiPriority="67"/>
+    <w:lsdException w:name="Medium Grid 2" w:uiPriority="68"/>
+    <w:lsdException w:name="Medium Grid 3" w:uiPriority="69"/>
+    <w:lsdException w:name="Dark List" w:uiPriority="70"/>
+    <w:lsdException w:name="Colorful Shading" w:uiPriority="71"/>
+    <w:lsdException w:name="Colorful List" w:uiPriority="72"/>
+    <w:lsdException w:name="Colorful Grid" w:uiPriority="73"/>
+    <w:lsdException w:name="Light Shading Accent 1" w:uiPriority="60"/>
+    <w:lsdException w:name="Light List Accent 1" w:uiPriority="61"/>
+    <w:lsdException w:name="Light Grid Accent 1" w:uiPriority="62"/>
+    <w:lsdException w:name="Medium Shading 1 Accent 1" w:uiPriority="63"/>
+    <w:lsdException w:name="Medium Shading 2 Accent 1" w:uiPriority="64"/>
+    <w:lsdException w:name="Medium List 1 Accent 1" w:uiPriority="65"/>
+    <w:lsdException w:name="Revision" w:semiHidden="1"/>
+    <w:lsdException w:name="Medium List 2 Accent 1" w:uiPriority="66"/>
+    <w:lsdException w:name="Medium Grid 1 Accent 1" w:uiPriority="67"/>
+    <w:lsdException w:name="Medium Grid 2 Accent 1" w:uiPriority="68"/>
+    <w:lsdException w:name="Medium Grid 3 Accent 1" w:uiPriority="69"/>
+    <w:lsdException w:name="Dark List Accent 1" w:uiPriority="70"/>
+    <w:lsdException w:name="Colorful Shading Accent 1" w:uiPriority="71"/>
+    <w:lsdException w:name="Colorful List Accent 1" w:uiPriority="72"/>
+    <w:lsdException w:name="Colorful Grid Accent 1" w:uiPriority="73"/>
+    <w:lsdException w:name="Light Shading Accent 2" w:uiPriority="60"/>
+    <w:lsdException w:name="Light List Accent 2" w:uiPriority="61"/>
+    <w:lsdException w:name="Light Grid Accent 2" w:uiPriority="62"/>
+    <w:lsdException w:name="Medium Shading 1 Accent 2" w:uiPriority="63"/>
+    <w:lsdException w:name="Medium Shading 2 Accent 2" w:uiPriority="64"/>
+    <w:lsdException w:name="Medium List 1 Accent 2" w:uiPriority="65"/>
+    <w:lsdException w:name="Medium List 2 Accent 2" w:uiPriority="66"/>
+    <w:lsdException w:name="Medium Grid 1 Accent 2" w:uiPriority="67"/>
+    <w:lsdException w:name="Medium Grid 2 Accent 2" w:uiPriority="68"/>
+    <w:lsdException w:name="Medium Grid 3 Accent 2" w:uiPriority="69"/>
+    <w:lsdException w:name="Dark List Accent 2" w:uiPriority="70"/>
+    <w:lsdException w:name="Colorful Shading Accent 2" w:uiPriority="71"/>
+    <w:lsdException w:name="Colorful List Accent 2" w:uiPriority="72"/>
+    <w:lsdException w:name="Colorful Grid Accent 2" w:uiPriority="73"/>
+    <w:lsdException w:name="Light Shading Accent 3" w:uiPriority="60"/>
+    <w:lsdException w:name="Light List Accent 3" w:uiPriority="61"/>
+    <w:lsdException w:name="Light Grid Accent 3" w:uiPriority="62"/>
+    <w:lsdException w:name="Medium Shading 1 Accent 3" w:uiPriority="63"/>
+    <w:lsdException w:name="Medium Shading 2 Accent 3" w:uiPriority="64"/>
+    <w:lsdException w:name="Medium List 1 Accent 3" w:uiPriority="65"/>
+    <w:lsdException w:name="Medium List 2 Accent 3" w:uiPriority="66"/>
+    <w:lsdException w:name="Medium Grid 1 Accent 3" w:uiPriority="67"/>
+    <w:lsdException w:name="Medium Grid 2 Accent 3" w:uiPriority="68"/>
+    <w:lsdException w:name="Medium Grid 3 Accent 3" w:uiPriority="69"/>
+    <w:lsdException w:name="Dark List Accent 3" w:uiPriority="70"/>
+    <w:lsdException w:name="Colorful Shading Accent 3" w:uiPriority="71"/>
+    <w:lsdException w:name="Colorful List Accent 3" w:uiPriority="72"/>
+    <w:lsdException w:name="Colorful Grid Accent 3" w:uiPriority="73"/>
+    <w:lsdException w:name="Light Shading Accent 4" w:uiPriority="60"/>
+    <w:lsdException w:name="Light List Accent 4" w:uiPriority="61"/>
+    <w:lsdException w:name="Light Grid Accent 4" w:uiPriority="62"/>
+    <w:lsdException w:name="Medium Shading 1 Accent 4" w:uiPriority="63"/>
+    <w:lsdException w:name="Medium Shading 2 Accent 4" w:uiPriority="64"/>
+    <w:lsdException w:name="Medium List 1 Accent 4" w:uiPriority="65"/>
+    <w:lsdException w:name="Medium List 2 Accent 4" w:uiPriority="66"/>
+    <w:lsdException w:name="Medium Grid 1 Accent 4" w:uiPriority="67"/>
+    <w:lsdException w:name="Medium Grid 2 Accent 4" w:uiPriority="68"/>
+    <w:lsdException w:name="Medium Grid 3 Accent 4" w:uiPriority="69"/>
+    <w:lsdException w:name="Dark List Accent 4" w:uiPriority="70"/>
+    <w:lsdException w:name="Colorful Shading Accent 4" w:uiPriority="71"/>
+    <w:lsdException w:name="Colorful List Accent 4" w:uiPriority="72"/>
+    <w:lsdException w:name="Colorful Grid Accent 4" w:uiPriority="73"/>
+    <w:lsdException w:name="Light Shading Accent 5" w:uiPriority="60"/>
+    <w:lsdException w:name="Light List Accent 5" w:uiPriority="61"/>
+    <w:lsdException w:name="Light Grid Accent 5" w:uiPriority="62"/>
+    <w:lsdException w:name="Medium Shading 1 Accent 5" w:uiPriority="63"/>
+    <w:lsdException w:name="Medium Shading 2 Accent 5" w:uiPriority="64"/>
+    <w:lsdException w:name="Medium List 1 Accent 5" w:uiPriority="65"/>
+    <w:lsdException w:name="Medium List 2 Accent 5" w:uiPriority="66"/>
+    <w:lsdException w:name="Medium Grid 1 Accent 5" w:uiPriority="67"/>
+    <w:lsdException w:name="Medium Grid 2 Accent 5" w:uiPriority="68"/>
+    <w:lsdException w:name="Medium Grid 3 Accent 5" w:uiPriority="69"/>
+    <w:lsdException w:name="Dark List Accent 5" w:uiPriority="70"/>
+    <w:lsdException w:name="Colorful Shading Accent 5" w:uiPriority="71"/>
+    <w:lsdException w:name="Colorful List Accent 5" w:uiPriority="72"/>
+    <w:lsdException w:name="Colorful Grid Accent 5" w:uiPriority="73"/>
+    <w:lsdException w:name="Light Shading Accent 6" w:uiPriority="60"/>
+    <w:lsdException w:name="Light List Accent 6" w:uiPriority="61"/>
+    <w:lsdException w:name="Light Grid Accent 6" w:uiPriority="62"/>
+    <w:lsdException w:name="Medium Shading 1 Accent 6" w:uiPriority="63"/>
+    <w:lsdException w:name="Medium Shading 2 Accent 6" w:uiPriority="64"/>
+    <w:lsdException w:name="Medium List 1 Accent 6" w:uiPriority="65"/>
+    <w:lsdException w:name="Medium List 2 Accent 6" w:uiPriority="66"/>
+    <w:lsdException w:name="Medium Grid 1 Accent 6" w:uiPriority="67"/>
+    <w:lsdException w:name="Medium Grid 2 Accent 6" w:uiPriority="68"/>
+    <w:lsdException w:name="Medium Grid 3 Accent 6" w:uiPriority="69"/>
+    <w:lsdException w:name="Dark List Accent 6" w:uiPriority="70"/>
+    <w:lsdException w:name="Colorful Shading Accent 6" w:uiPriority="71"/>
+    <w:lsdException w:name="Colorful List Accent 6" w:uiPriority="72"/>
+    <w:lsdException w:name="Colorful Grid Accent 6" w:uiPriority="73"/>
+    <w:lsdException w:name="Subtle Emphasis" w:uiPriority="19" w:qFormat="1"/>
+    <w:lsdException w:name="Intense Emphasis" w:uiPriority="21" w:qFormat="1"/>
+    <w:lsdException w:name="Subtle Reference" w:uiPriority="31" w:qFormat="1"/>
+    <w:lsdException w:name="Intense Reference" w:uiPriority="32" w:qFormat="1"/>
+    <w:lsdException w:name="Book Title" w:uiPriority="33" w:qFormat="1"/>
+    <w:lsdException w:name="Bibliography" w:semiHidden="1" w:uiPriority="37" w:unhideWhenUsed="1"/>
+    <w:lsdException w:name="TOC Heading" w:semiHidden="1" w:uiPriority="39" w:unhideWhenUsed="1" w:qFormat="1"/>
+    <w:lsdException w:name="Plain Table 1" w:uiPriority="41"/>
+    <w:lsdException w:name="Plain Table 2" w:uiPriority="42"/>
+    <w:lsdException w:name="Plain Table 3" w:uiPriority="43"/>
+    <w:lsdException w:name="Plain Table 4" w:uiPriority="44"/>
+    <w:lsdException w:name="Plain Table 5" w:uiPriority="45"/>
+    <w:lsdException w:name="Grid Table Light" w:uiPriority="40"/>
+    <w:lsdException w:name="Grid Table 1 Light" w:uiPriority="46"/>
+    <w:lsdException w:name="Grid Table 2" w:uiPriority="47"/>
+    <w:lsdException w:name="Grid Table 3" w:uiPriority="48"/>
+    <w:lsdException w:name="Grid Table 4" w:uiPriority="49"/>
+    <w:lsdException w:name="Grid Table 5 Dark" w:uiPriority="50"/>
+    <w:lsdException w:name="Grid Table 6 Colorful" w:uiPriority="51"/>
+    <w:lsdException w:name="Grid Table 7 Colorful" w:uiPriority="52"/>
+    <w:lsdException w:name="Grid Table 1 Light Accent 1" w:uiPriority="46"/>
+    <w:lsdException w:name="Grid Table 2 Accent 1" w:uiPriority="47"/>
+    <w:lsdException w:name="Grid Table 3 Accent 1" w:uiPriority="48"/>
+    <w:lsdException w:name="Grid Table 4 Accent 1" w:uiPriority="49"/>
+    <w:lsdException w:name="Grid Table 5 Dark Accent 1" w:uiPriority="50"/>
+    <w:lsdException w:name="Grid Table 6 Colorful Accent 1" w:uiPriority="51"/>
+    <w:lsdException w:name="Grid Table 7 Colorful Accent 1" w:uiPriority="52"/>
+    <w:lsdException w:name="Grid Table 1 Light Accent 2" w:uiPriority="46"/>
+    <w:lsdException w:name="Grid Table 2 Accent 2" w:uiPriority="47"/>
+    <w:lsdException w:name="Grid Table 3 Accent 2" w:uiPriority="48"/>
+    <w:lsdException w:name="Grid Table 4 Accent 2" w:uiPriority="49"/>
+    <w:lsdException w:name="Grid Table 5 Dark Accent 2" w:uiPriority="50"/>
+    <w:lsdException w:name="Grid Table 6 Colorful Accent 2" w:uiPriority="51"/>
+    <w:lsdException w:name="Grid Table 7 Colorful Accent 2" w:uiPriority="52"/>
+    <w:lsdException w:name="Grid Table 1 Light Accent 3" w:uiPriority="46"/>
+    <w:lsdException w:name="Grid Table 2 Accent 3" w:uiPriority="47"/>
+    <w:lsdException w:name="Grid Table 3 Accent 3" w:uiPriority="48"/>
+    <w:lsdException w:name="Grid Table 4 Accent 3" w:uiPriority="49"/>
+    <w:lsdException w:name="Grid Table 5 Dark Accent 3" w:uiPriority="50"/>
+    <w:lsdException w:name="Grid Table 6 Colorful Accent 3" w:uiPriority="51"/>
+    <w:lsdException w:name="Grid Table 7 Colorful Accent 3" w:uiPriority="52"/>
+    <w:lsdException w:name="Grid Table 1 Light Accent 4" w:uiPriority="46"/>
+    <w:lsdException w:name="Grid Table 2 Accent 4" w:uiPriority="47"/>
+    <w:lsdException w:name="Grid Table 3 Accent 4" w:uiPriority="48"/>
+    <w:lsdException w:name="Grid Table 4 Accent 4" w:uiPriority="49"/>
+    <w:lsdException w:name="Grid Table 5 Dark Accent 4" w:uiPriority="50"/>
+    <w:lsdException w:name="Grid Table 6 Colorful Accent 4" w:uiPriority="51"/>
+    <w:lsdException w:name="Grid Table 7 Colorful Accent 4" w:uiPriority="52"/>
+    <w:lsdException w:name="Grid Table 1 Light Accent 5" w:uiPriority="46"/>
+    <w:lsdException w:name="Grid Table 2 Accent 5" w:uiPriority="47"/>
+    <w:lsdException w:name="Grid Table 3 Accent 5" w:uiPriority="48"/>
+    <w:lsdException w:name="Grid Table 4 Accent 5" w:uiPriority="49"/>
+    <w:lsdException w:name="Grid Table 5 Dark Accent 5" w:uiPriority="50"/>
+    <w:lsdException w:name="Grid Table 6 Colorful Accent 5" w:uiPriority="51"/>
+    <w:lsdException w:name="Grid Table 7 Colorful Accent 5" w:uiPriority="52"/>
+    <w:lsdException w:name="Grid Table 1 Light Accent 6" w:uiPriority="46"/>
+    <w:lsdException w:name="Grid Table 2 Accent 6" w:uiPriority="47"/>
+    <w:lsdException w:name="Grid Table 3 Accent 6" w:uiPriority="48"/>
+    <w:lsdException w:name="Grid Table 4 Accent 6" w:uiPriority="49"/>
+    <w:lsdException w:name="Grid Table 5 Dark Accent 6" w:uiPriority="50"/>
+    <w:lsdException w:name="Grid Table 6 Colorful Accent 6" w:uiPriority="51"/>
+    <w:lsdException w:name="Grid Table 7 Colorful Accent 6" w:uiPriority="52"/>
+    <w:lsdException w:name="List Table 1 Light" w:uiPriority="46"/>
+    <w:lsdException w:name="List Table 2" w:uiPriority="47"/>
+    <w:lsdException w:name="List Table 3" w:uiPriority="48"/>
+    <w:lsdException w:name="List Table 4" w:uiPriority="49"/>
+    <w:lsdException w:name="List Table 5 Dark" w:uiPriority="50"/>
+    <w:lsdException w:name="List Table 6 Colorful" w:uiPriority="51"/>
+    <w:lsdException w:name="List Table 7 Colorful" w:uiPriority="52"/>
+    <w:lsdException w:name="List Table 1 Light Accent 1" w:uiPriority="46"/>
+    <w:lsdException w:name="List Table 2 Accent 1" w:uiPriority="47"/>
+    <w:lsdException w:name="List Table 3 Accent 1" w:uiPriority="48"/>
+    <w:lsdException w:name="List Table 4 Accent 1" w:uiPriority="49"/>
+    <w:lsdException w:name="List Table 5 Dark Accent 1" w:uiPriority="50"/>
+    <w:lsdException w:name="List Table 6 Colorful Accent 1" w:uiPriority="51"/>
+    <w:lsdException w:name="List Table 7 Colorful Accent 1" w:uiPriority="52"/>
+    <w:lsdException w:name="List Table 1 Light Accent 2" w:uiPriority="46"/>
+    <w:lsdException w:name="List Table 2 Accent 2" w:uiPriority="47"/>
+    <w:lsdException w:name="List Table 3 Accent 2" w:uiPriority="48"/>
+    <w:lsdException w:name="List Table 4 Accent 2" w:uiPriority="49"/>
+    <w:lsdException w:name="List Table 5 Dark Accent 2" w:uiPriority="50"/>
+    <w:lsdException w:name="List Table 6 Colorful Accent 2" w:uiPriority="51"/>
+    <w:lsdException w:name="List Table 7 Colorful Accent 2" w:uiPriority="52"/>
+    <w:lsdException w:name="List Table 1 Light Accent 3" w:uiPriority="46"/>
+    <w:lsdException w:name="List Table 2 Accent 3" w:uiPriority="47"/>
+    <w:lsdException w:name="List Table 3 Accent 3" w:uiPriority="48"/>
+    <w:lsdException w:name="List Table 4 Accent 3" w:uiPriority="49"/>
+    <w:lsdException w:name="List Table 5 Dark Accent 3" w:uiPriority="50"/>
+    <w:lsdException w:name="List Table 6 Colorful Accent 3" w:uiPriority="51"/>
+    <w:lsdException w:name="List Table 7 Colorful Accent 3" w:uiPriority="52"/>
+    <w:lsdException w:name="List Table 1 Light Accent 4" w:uiPriority="46"/>
+    <w:lsdException w:name="List Table 2 Accent 4" w:uiPriority="47"/>
+    <w:lsdException w:name="List Table 3 Accent 4" w:uiPriority="48"/>
+    <w:lsdException w:name="List Table 4 Accent 4" w:uiPriority="49"/>
+    <w:lsdException w:name="List Table 5 Dark Accent 4" w:uiPriority="50"/>
+    <w:lsdException w:name="List Table 6 Colorful Accent 4" w:uiPriority="51"/>
+    <w:lsdException w:name="List Table 7 Colorful Accent 4" w:uiPriority="52"/>
+    <w:lsdException w:name="List Table 1 Light Accent 5" w:uiPriority="46"/>
+    <w:lsdException w:name="List Table 2 Accent 5" w:uiPriority="47"/>
+    <w:lsdException w:name="List Table 3 Accent 5" w:uiPriority="48"/>
+    <w:lsdException w:name="List Table 4 Accent 5" w:uiPriority="49"/>
+    <w:lsdException w:name="List Table 5 Dark Accent 5" w:uiPriority="50"/>
+    <w:lsdException w:name="List Table 6 Colorful Accent 5" w:uiPriority="51"/>
+    <w:lsdException w:name="List Table 7 Colorful Accent 5" w:uiPriority="52"/>
+    <w:lsdException w:name="List Table 1 Light Accent 6" w:uiPriority="46"/>
+    <w:lsdException w:name="List Table 2 Accent 6" w:uiPriority="47"/>
+    <w:lsdException w:name="List Table 3 Accent 6" w:uiPriority="48"/>
+    <w:lsdException w:name="List Table 4 Accent 6" w:uiPriority="49"/>
+    <w:lsdException w:name="List Table 5 Dark Accent 6" w:uiPriority="50"/>
+    <w:lsdException w:name="List Table 6 Colorful Accent 6" w:uiPriority="51"/>
+    <w:lsdException w:name="List Table 7 Colorful Accent 6" w:uiPriority="52"/>
   </w:latentStyles>
-  <w:style w:type="paragraph" w:default="1" w:styleId="1">
+  <w:style w:type="paragraph" w:default="1" w:styleId="Normal">
     <w:name w:val="Normal"/>
     <w:qFormat/>
-    <w:uiPriority w:val="0"/>
     <w:pPr>
       <w:spacing w:after="160" w:line="259" w:lineRule="auto"/>
     </w:pPr>
     <w:rPr>
-      <w:rFonts w:ascii="Times New Roman" w:hAnsi="Times New Roman" w:eastAsiaTheme="minorHAnsi" w:cstheme="minorBidi"/>
       <w:kern w:val="2"/>
       <w:sz w:val="28"/>
       <w:szCs w:val="22"/>
-      <w:lang w:val="en-GB" w:eastAsia="en-US" w:bidi="ar-SA"/>
+      <w:lang w:val="en-GB"/>
       <w14:ligatures w14:val="standardContextual"/>
     </w:rPr>
   </w:style>
-  <w:style w:type="character" w:default="1" w:styleId="2">
+  <w:style w:type="character" w:default="1" w:styleId="DefaultParagraphFont">
     <w:name w:val="Default Paragraph Font"/>
+    <w:uiPriority w:val="1"/>
     <w:semiHidden/>
     <w:unhideWhenUsed/>
-    <w:uiPriority w:val="1"/>
   </w:style>
-  <w:style w:type="table" w:default="1" w:styleId="3">
+  <w:style w:type="table" w:default="1" w:styleId="TableNormal">
     <w:name w:val="Normal Table"/>
+    <w:uiPriority w:val="99"/>
     <w:semiHidden/>
     <w:unhideWhenUsed/>
-    <w:uiPriority w:val="99"/>
     <w:tblPr>
+      <w:tblInd w:w="0" w:type="dxa"/>
       <w:tblCellMar>
         <w:top w:w="0" w:type="dxa"/>
         <w:left w:w="108" w:type="dxa"/>
@@ -1636,13 +3046,19 @@
       </w:tblCellMar>
     </w:tblPr>
   </w:style>
-  <w:style w:type="paragraph" w:styleId="4">
+  <w:style w:type="numbering" w:default="1" w:styleId="NoList">
+    <w:name w:val="No List"/>
+    <w:uiPriority w:val="99"/>
+    <w:semiHidden/>
+    <w:unhideWhenUsed/>
+  </w:style>
+  <w:style w:type="paragraph" w:styleId="Footer">
     <w:name w:val="footer"/>
-    <w:basedOn w:val="1"/>
-    <w:link w:val="8"/>
+    <w:basedOn w:val="Normal"/>
+    <w:link w:val="FooterChar"/>
+    <w:uiPriority w:val="99"/>
     <w:unhideWhenUsed/>
     <w:qFormat/>
-    <w:uiPriority w:val="99"/>
     <w:pPr>
       <w:tabs>
         <w:tab w:val="center" w:pos="4680"/>
@@ -1651,13 +3067,13 @@
       <w:spacing w:after="0" w:line="240" w:lineRule="auto"/>
     </w:pPr>
   </w:style>
-  <w:style w:type="paragraph" w:styleId="5">
+  <w:style w:type="paragraph" w:styleId="Header">
     <w:name w:val="header"/>
-    <w:basedOn w:val="1"/>
-    <w:link w:val="7"/>
+    <w:basedOn w:val="Normal"/>
+    <w:link w:val="HeaderChar"/>
+    <w:uiPriority w:val="99"/>
     <w:unhideWhenUsed/>
     <w:qFormat/>
-    <w:uiPriority w:val="99"/>
     <w:pPr>
       <w:tabs>
         <w:tab w:val="center" w:pos="4680"/>
@@ -1666,38 +3082,42 @@
       <w:spacing w:after="0" w:line="240" w:lineRule="auto"/>
     </w:pPr>
   </w:style>
-  <w:style w:type="table" w:styleId="6">
+  <w:style w:type="table" w:styleId="TableGrid">
     <w:name w:val="Table Grid"/>
-    <w:basedOn w:val="3"/>
+    <w:basedOn w:val="TableNormal"/>
+    <w:uiPriority w:val="39"/>
     <w:qFormat/>
-    <w:uiPriority w:val="39"/>
-    <w:pPr>
-      <w:spacing w:after="0" w:line="240" w:lineRule="auto"/>
-    </w:pPr>
     <w:tblPr>
+      <w:tblInd w:w="0" w:type="dxa"/>
       <w:tblBorders>
-        <w:top w:val="single" w:color="auto" w:sz="4" w:space="0"/>
-        <w:left w:val="single" w:color="auto" w:sz="4" w:space="0"/>
-        <w:bottom w:val="single" w:color="auto" w:sz="4" w:space="0"/>
-        <w:right w:val="single" w:color="auto" w:sz="4" w:space="0"/>
-        <w:insideH w:val="single" w:color="auto" w:sz="4" w:space="0"/>
-        <w:insideV w:val="single" w:color="auto" w:sz="4" w:space="0"/>
+        <w:top w:val="single" w:sz="4" w:space="0" w:color="auto"/>
+        <w:left w:val="single" w:sz="4" w:space="0" w:color="auto"/>
+        <w:bottom w:val="single" w:sz="4" w:space="0" w:color="auto"/>
+        <w:right w:val="single" w:sz="4" w:space="0" w:color="auto"/>
+        <w:insideH w:val="single" w:sz="4" w:space="0" w:color="auto"/>
+        <w:insideV w:val="single" w:sz="4" w:space="0" w:color="auto"/>
       </w:tblBorders>
+      <w:tblCellMar>
+        <w:top w:w="0" w:type="dxa"/>
+        <w:left w:w="108" w:type="dxa"/>
+        <w:bottom w:w="0" w:type="dxa"/>
+        <w:right w:w="108" w:type="dxa"/>
+      </w:tblCellMar>
     </w:tblPr>
   </w:style>
-  <w:style w:type="character" w:customStyle="1" w:styleId="7">
+  <w:style w:type="character" w:customStyle="1" w:styleId="HeaderChar">
     <w:name w:val="Header Char"/>
-    <w:basedOn w:val="2"/>
-    <w:link w:val="5"/>
+    <w:basedOn w:val="DefaultParagraphFont"/>
+    <w:link w:val="Header"/>
+    <w:uiPriority w:val="99"/>
     <w:qFormat/>
+  </w:style>
+  <w:style w:type="character" w:customStyle="1" w:styleId="FooterChar">
+    <w:name w:val="Footer Char"/>
+    <w:basedOn w:val="DefaultParagraphFont"/>
+    <w:link w:val="Footer"/>
     <w:uiPriority w:val="99"/>
-  </w:style>
-  <w:style w:type="character" w:customStyle="1" w:styleId="8">
-    <w:name w:val="Footer Char"/>
-    <w:basedOn w:val="2"/>
-    <w:link w:val="4"/>
     <w:qFormat/>
-    <w:uiPriority w:val="99"/>
   </w:style>
 </w:styles>
 </file>
@@ -1954,6 +3374,7 @@
     </a:fmtScheme>
   </a:themeElements>
   <a:objectDefaults/>
+  <a:extraClrSchemeLst/>
 </a:theme>
 </file>
 
@@ -1981,7 +3402,9 @@
 </file>
 
 <file path=customXml/itemProps2.xml><?xml version="1.0" encoding="utf-8"?>
-<ds:datastoreItem xmlns:ds="http://schemas.openxmlformats.org/officeDocument/2006/customXml" ds:itemID="{DBDF6F0D-6471-4478-A44E-490F07044F98}">
-  <ds:schemaRefs/>
+<ds:datastoreItem xmlns:ds="http://schemas.openxmlformats.org/officeDocument/2006/customXml" ds:itemID="{004D5467-D475-4BE1-86C1-DC63D2D5AC48}">
+  <ds:schemaRefs>
+    <ds:schemaRef ds:uri="http://schemas.openxmlformats.org/officeDocument/2006/bibliography"/>
+  </ds:schemaRefs>
 </ds:datastoreItem>
 </file>
</xml_diff>